<commit_message>
Updated Use Case docx
</commit_message>
<xml_diff>
--- a/Use Cases.docx
+++ b/Use Cases.docx
@@ -261,6 +261,15 @@
           <w:numId w:val="1"/>
         </w:numPr>
       </w:pPr>
+    </w:p>
+    <w:p>
+      <w:pPr>
+        <w:pStyle w:val="NoSpacing"/>
+        <w:numPr>
+          <w:ilvl w:val="0"/>
+          <w:numId w:val="1"/>
+        </w:numPr>
+      </w:pPr>
       <w:r>
         <w:t xml:space="preserve">As </w:t>
       </w:r>
@@ -364,10 +373,29 @@
     <w:p>
       <w:pPr>
         <w:pStyle w:val="NoSpacing"/>
+        <w:ind w:left="360"/>
+      </w:pPr>
+      <w:r>
+        <w:t xml:space="preserve">U10. </w:t>
+      </w:r>
+      <w:r>
+        <w:t xml:space="preserve">As </w:t>
+      </w:r>
+      <w:r>
+        <w:t>Customer,</w:t>
+      </w:r>
+      <w:r>
+        <w:t xml:space="preserve"> I want to View SP availability while booking</w:t>
+      </w:r>
+    </w:p>
+    <w:p>
+      <w:pPr>
+        <w:pStyle w:val="NoSpacing"/>
         <w:numPr>
           <w:ilvl w:val="0"/>
           <w:numId w:val="1"/>
         </w:numPr>
+        <w:ind w:left="567"/>
       </w:pPr>
       <w:r>
         <w:t xml:space="preserve">As </w:t>
@@ -376,7 +404,7 @@
         <w:t>Customer,</w:t>
       </w:r>
       <w:r>
-        <w:t xml:space="preserve"> I want to View SP availability while booking</w:t>
+        <w:t xml:space="preserve"> I want to view SP services</w:t>
       </w:r>
     </w:p>
     <w:p>
@@ -395,7 +423,7 @@
         <w:t>Customer,</w:t>
       </w:r>
       <w:r>
-        <w:t xml:space="preserve"> I want to view SP services</w:t>
+        <w:t xml:space="preserve"> I want to view Service Cost and Reviews</w:t>
       </w:r>
     </w:p>
     <w:p>
@@ -414,7 +442,7 @@
         <w:t>Customer,</w:t>
       </w:r>
       <w:r>
-        <w:t xml:space="preserve"> I want to view Service Cost and Reviews</w:t>
+        <w:t xml:space="preserve"> I want to view service provider portfolio</w:t>
       </w:r>
     </w:p>
     <w:p>
@@ -433,7 +461,19 @@
         <w:t>Customer,</w:t>
       </w:r>
       <w:r>
-        <w:t xml:space="preserve"> I want to view service provider portfolio</w:t>
+        <w:t xml:space="preserve"> I want to </w:t>
+      </w:r>
+      <w:r>
+        <w:t>view</w:t>
+      </w:r>
+      <w:r>
+        <w:t xml:space="preserve"> Upcoming </w:t>
+      </w:r>
+      <w:r>
+        <w:t>appointment,</w:t>
+      </w:r>
+      <w:r>
+        <w:t xml:space="preserve"> When I log in to dashboard</w:t>
       </w:r>
     </w:p>
     <w:p>
@@ -452,10 +492,298 @@
         <w:t>Customer,</w:t>
       </w:r>
       <w:r>
+        <w:t xml:space="preserve"> I want to view available services</w:t>
+      </w:r>
+    </w:p>
+    <w:p>
+      <w:pPr>
+        <w:pStyle w:val="NoSpacing"/>
+        <w:numPr>
+          <w:ilvl w:val="0"/>
+          <w:numId w:val="1"/>
+        </w:numPr>
+        <w:ind w:left="567"/>
+      </w:pPr>
+      <w:r>
+        <w:t xml:space="preserve">As </w:t>
+      </w:r>
+      <w:r>
+        <w:t>Customer,</w:t>
+      </w:r>
+      <w:r>
+        <w:t xml:space="preserve"> I want to view Ongoing Appointment</w:t>
+      </w:r>
+    </w:p>
+    <w:p>
+      <w:pPr>
+        <w:pStyle w:val="NoSpacing"/>
+        <w:numPr>
+          <w:ilvl w:val="0"/>
+          <w:numId w:val="1"/>
+        </w:numPr>
+        <w:ind w:left="567"/>
+      </w:pPr>
+      <w:r>
+        <w:t xml:space="preserve">As </w:t>
+      </w:r>
+      <w:r>
+        <w:t>Customer,</w:t>
+      </w:r>
+      <w:r>
+        <w:t xml:space="preserve"> I want to view upcoming Appointment</w:t>
+      </w:r>
+    </w:p>
+    <w:p>
+      <w:pPr>
+        <w:pStyle w:val="NoSpacing"/>
+        <w:numPr>
+          <w:ilvl w:val="0"/>
+          <w:numId w:val="1"/>
+        </w:numPr>
+        <w:ind w:left="567"/>
+      </w:pPr>
+      <w:r>
+        <w:t xml:space="preserve">As </w:t>
+      </w:r>
+      <w:r>
+        <w:t>Customer,</w:t>
+      </w:r>
+      <w:r>
+        <w:t xml:space="preserve"> I want to view Appointment History</w:t>
+      </w:r>
+    </w:p>
+    <w:p>
+      <w:pPr>
+        <w:pStyle w:val="NoSpacing"/>
+      </w:pPr>
+    </w:p>
+    <w:p>
+      <w:pPr>
+        <w:pStyle w:val="NoSpacing"/>
+      </w:pPr>
+    </w:p>
+    <w:p>
+      <w:pPr>
+        <w:pStyle w:val="NoSpacing"/>
+      </w:pPr>
+    </w:p>
+    <w:p>
+      <w:pPr>
+        <w:pStyle w:val="NoSpacing"/>
+      </w:pPr>
+    </w:p>
+    <w:p>
+      <w:pPr>
+        <w:pStyle w:val="NoSpacing"/>
+      </w:pPr>
+    </w:p>
+    <w:p>
+      <w:pPr>
+        <w:pStyle w:val="NoSpacing"/>
+      </w:pPr>
+    </w:p>
+    <w:p>
+      <w:pPr>
+        <w:pStyle w:val="NoSpacing"/>
+      </w:pPr>
+    </w:p>
+    <w:p>
+      <w:pPr>
+        <w:pStyle w:val="NoSpacing"/>
+      </w:pPr>
+    </w:p>
+    <w:p>
+      <w:pPr>
+        <w:pStyle w:val="NoSpacing"/>
+      </w:pPr>
+    </w:p>
+    <w:p>
+      <w:pPr>
+        <w:pStyle w:val="NoSpacing"/>
+      </w:pPr>
+    </w:p>
+    <w:p>
+      <w:pPr>
+        <w:pStyle w:val="NoSpacing"/>
+      </w:pPr>
+    </w:p>
+    <w:p>
+      <w:pPr>
+        <w:pStyle w:val="NoSpacing"/>
+      </w:pPr>
+    </w:p>
+    <w:p>
+      <w:pPr>
+        <w:pStyle w:val="NoSpacing"/>
+      </w:pPr>
+    </w:p>
+    <w:p>
+      <w:pPr>
+        <w:pStyle w:val="NoSpacing"/>
+      </w:pPr>
+    </w:p>
+    <w:p>
+      <w:pPr>
+        <w:pStyle w:val="NoSpacing"/>
+      </w:pPr>
+    </w:p>
+    <w:p>
+      <w:pPr>
+        <w:pStyle w:val="NoSpacing"/>
+        <w:numPr>
+          <w:ilvl w:val="0"/>
+          <w:numId w:val="1"/>
+        </w:numPr>
+      </w:pPr>
+      <w:r>
+        <w:t xml:space="preserve">As </w:t>
+      </w:r>
+      <w:r>
+        <w:t>SP,</w:t>
+      </w:r>
+      <w:r>
         <w:t xml:space="preserve"> I want to </w:t>
       </w:r>
       <w:r>
-        <w:t>view</w:t>
+        <w:t>Signup,</w:t>
+      </w:r>
+      <w:r>
+        <w:t xml:space="preserve"> when I provide Email as Username and password</w:t>
+      </w:r>
+    </w:p>
+    <w:p>
+      <w:pPr>
+        <w:pStyle w:val="NoSpacing"/>
+        <w:numPr>
+          <w:ilvl w:val="0"/>
+          <w:numId w:val="1"/>
+        </w:numPr>
+      </w:pPr>
+      <w:r>
+        <w:t xml:space="preserve">As </w:t>
+      </w:r>
+      <w:r>
+        <w:t>SP,</w:t>
+      </w:r>
+      <w:r>
+        <w:t xml:space="preserve"> I want to </w:t>
+      </w:r>
+      <w:r>
+        <w:t>Login,</w:t>
+      </w:r>
+      <w:r>
+        <w:t xml:space="preserve"> When I provide Username and password</w:t>
+      </w:r>
+    </w:p>
+    <w:p>
+      <w:pPr>
+        <w:pStyle w:val="NoSpacing"/>
+        <w:numPr>
+          <w:ilvl w:val="0"/>
+          <w:numId w:val="1"/>
+        </w:numPr>
+      </w:pPr>
+      <w:r>
+        <w:t xml:space="preserve">As </w:t>
+      </w:r>
+      <w:r>
+        <w:t>SP,</w:t>
+      </w:r>
+      <w:r>
+        <w:t xml:space="preserve"> I want to Create a Profile</w:t>
+      </w:r>
+    </w:p>
+    <w:p>
+      <w:pPr>
+        <w:pStyle w:val="NoSpacing"/>
+        <w:numPr>
+          <w:ilvl w:val="0"/>
+          <w:numId w:val="1"/>
+        </w:numPr>
+      </w:pPr>
+      <w:r>
+        <w:t xml:space="preserve">As </w:t>
+      </w:r>
+      <w:r>
+        <w:t>SP,</w:t>
+      </w:r>
+      <w:r>
+        <w:t xml:space="preserve"> I want to create a service</w:t>
+      </w:r>
+    </w:p>
+    <w:p>
+      <w:pPr>
+        <w:pStyle w:val="NoSpacing"/>
+        <w:numPr>
+          <w:ilvl w:val="0"/>
+          <w:numId w:val="1"/>
+        </w:numPr>
+      </w:pPr>
+      <w:r>
+        <w:t xml:space="preserve">As </w:t>
+      </w:r>
+      <w:r>
+        <w:t>SP,</w:t>
+      </w:r>
+      <w:r>
+        <w:t xml:space="preserve"> I want to Update a service</w:t>
+      </w:r>
+    </w:p>
+    <w:p>
+      <w:pPr>
+        <w:pStyle w:val="NoSpacing"/>
+        <w:numPr>
+          <w:ilvl w:val="0"/>
+          <w:numId w:val="1"/>
+        </w:numPr>
+      </w:pPr>
+      <w:r>
+        <w:t xml:space="preserve">As </w:t>
+      </w:r>
+      <w:r>
+        <w:t>SP,</w:t>
+      </w:r>
+      <w:r>
+        <w:t xml:space="preserve"> I want to retrieve list of services</w:t>
+      </w:r>
+    </w:p>
+    <w:p>
+      <w:pPr>
+        <w:pStyle w:val="NoSpacing"/>
+        <w:numPr>
+          <w:ilvl w:val="0"/>
+          <w:numId w:val="1"/>
+        </w:numPr>
+      </w:pPr>
+      <w:r>
+        <w:t xml:space="preserve">As </w:t>
+      </w:r>
+      <w:r>
+        <w:t>SP,</w:t>
+      </w:r>
+      <w:r>
+        <w:t xml:space="preserve"> I want to view reviews/service</w:t>
+      </w:r>
+    </w:p>
+    <w:p>
+      <w:pPr>
+        <w:pStyle w:val="NoSpacing"/>
+        <w:numPr>
+          <w:ilvl w:val="0"/>
+          <w:numId w:val="1"/>
+        </w:numPr>
+      </w:pPr>
+      <w:r>
+        <w:t xml:space="preserve">As </w:t>
+      </w:r>
+      <w:r>
+        <w:t>SP,</w:t>
+      </w:r>
+      <w:r>
+        <w:t xml:space="preserve"> I want to </w:t>
+      </w:r>
+      <w:r>
+        <w:t>view,</w:t>
       </w:r>
       <w:r>
         <w:t xml:space="preserve"> Upcoming </w:t>
@@ -474,16 +802,18 @@
           <w:ilvl w:val="0"/>
           <w:numId w:val="1"/>
         </w:numPr>
-        <w:ind w:left="567"/>
       </w:pPr>
       <w:r>
         <w:t xml:space="preserve">As </w:t>
       </w:r>
       <w:r>
-        <w:t>Customer,</w:t>
-      </w:r>
-      <w:r>
-        <w:t xml:space="preserve"> I want to view available services</w:t>
+        <w:t>SP,</w:t>
+      </w:r>
+      <w:r>
+        <w:t xml:space="preserve"> </w:t>
+      </w:r>
+      <w:r>
+        <w:t>I want to view booking Calendar</w:t>
       </w:r>
     </w:p>
     <w:p>
@@ -493,13 +823,12 @@
           <w:ilvl w:val="0"/>
           <w:numId w:val="1"/>
         </w:numPr>
-        <w:ind w:left="567"/>
       </w:pPr>
       <w:r>
         <w:t xml:space="preserve">As </w:t>
       </w:r>
       <w:r>
-        <w:t>Customer,</w:t>
+        <w:t>SP,</w:t>
       </w:r>
       <w:r>
         <w:t xml:space="preserve"> I want to view Ongoing Appointment</w:t>
@@ -512,13 +841,12 @@
           <w:ilvl w:val="0"/>
           <w:numId w:val="1"/>
         </w:numPr>
-        <w:ind w:left="567"/>
       </w:pPr>
       <w:r>
         <w:t xml:space="preserve">As </w:t>
       </w:r>
       <w:r>
-        <w:t>Customer,</w:t>
+        <w:t>SP,</w:t>
       </w:r>
       <w:r>
         <w:t xml:space="preserve"> I want to view upcoming Appointment</w:t>
@@ -531,13 +859,12 @@
           <w:ilvl w:val="0"/>
           <w:numId w:val="1"/>
         </w:numPr>
-        <w:ind w:left="567"/>
       </w:pPr>
       <w:r>
         <w:t xml:space="preserve">As </w:t>
       </w:r>
       <w:r>
-        <w:t>Customer,</w:t>
+        <w:t>SP,</w:t>
       </w:r>
       <w:r>
         <w:t xml:space="preserve"> I want to view Appointment History</w:t>
@@ -546,101 +873,19 @@
     <w:p>
       <w:pPr>
         <w:pStyle w:val="NoSpacing"/>
-      </w:pPr>
-    </w:p>
-    <w:p>
-      <w:pPr>
-        <w:pStyle w:val="NoSpacing"/>
-      </w:pPr>
-    </w:p>
-    <w:p>
-      <w:pPr>
-        <w:pStyle w:val="NoSpacing"/>
-      </w:pPr>
-    </w:p>
-    <w:p>
-      <w:pPr>
-        <w:pStyle w:val="NoSpacing"/>
-      </w:pPr>
-    </w:p>
-    <w:p>
-      <w:pPr>
-        <w:pStyle w:val="NoSpacing"/>
-      </w:pPr>
-    </w:p>
-    <w:p>
-      <w:pPr>
-        <w:pStyle w:val="NoSpacing"/>
-      </w:pPr>
-    </w:p>
-    <w:p>
-      <w:pPr>
-        <w:pStyle w:val="NoSpacing"/>
-      </w:pPr>
-    </w:p>
-    <w:p>
-      <w:pPr>
-        <w:pStyle w:val="NoSpacing"/>
-      </w:pPr>
-    </w:p>
-    <w:p>
-      <w:pPr>
-        <w:pStyle w:val="NoSpacing"/>
-      </w:pPr>
-    </w:p>
-    <w:p>
-      <w:pPr>
-        <w:pStyle w:val="NoSpacing"/>
-      </w:pPr>
-    </w:p>
-    <w:p>
-      <w:pPr>
-        <w:pStyle w:val="NoSpacing"/>
-      </w:pPr>
-    </w:p>
-    <w:p>
-      <w:pPr>
-        <w:pStyle w:val="NoSpacing"/>
-      </w:pPr>
-    </w:p>
-    <w:p>
-      <w:pPr>
-        <w:pStyle w:val="NoSpacing"/>
-      </w:pPr>
-    </w:p>
-    <w:p>
-      <w:pPr>
-        <w:pStyle w:val="NoSpacing"/>
-      </w:pPr>
-    </w:p>
-    <w:p>
-      <w:pPr>
-        <w:pStyle w:val="NoSpacing"/>
-      </w:pPr>
-    </w:p>
-    <w:p>
-      <w:pPr>
-        <w:pStyle w:val="NoSpacing"/>
         <w:numPr>
           <w:ilvl w:val="0"/>
           <w:numId w:val="1"/>
         </w:numPr>
       </w:pPr>
       <w:r>
-        <w:lastRenderedPageBreak/>
         <w:t xml:space="preserve">As </w:t>
       </w:r>
       <w:r>
         <w:t>SP,</w:t>
       </w:r>
       <w:r>
-        <w:t xml:space="preserve"> I want to </w:t>
-      </w:r>
-      <w:r>
-        <w:t>Signup,</w:t>
-      </w:r>
-      <w:r>
-        <w:t xml:space="preserve"> when I provide Email as Username and password</w:t>
+        <w:t xml:space="preserve"> I want to create Service cost</w:t>
       </w:r>
     </w:p>
     <w:p>
@@ -658,244 +903,10 @@
         <w:t>SP,</w:t>
       </w:r>
       <w:r>
-        <w:t xml:space="preserve"> I want to </w:t>
-      </w:r>
-      <w:r>
-        <w:t>Login,</w:t>
-      </w:r>
-      <w:r>
-        <w:t xml:space="preserve"> When I provide Username and password</w:t>
-      </w:r>
-    </w:p>
-    <w:p>
-      <w:pPr>
-        <w:pStyle w:val="NoSpacing"/>
-        <w:numPr>
-          <w:ilvl w:val="0"/>
-          <w:numId w:val="1"/>
-        </w:numPr>
-      </w:pPr>
-      <w:r>
-        <w:t xml:space="preserve">As </w:t>
-      </w:r>
-      <w:r>
-        <w:t>SP,</w:t>
-      </w:r>
-      <w:r>
-        <w:t xml:space="preserve"> I want to Create a Profile</w:t>
-      </w:r>
-    </w:p>
-    <w:p>
-      <w:pPr>
-        <w:pStyle w:val="NoSpacing"/>
-        <w:numPr>
-          <w:ilvl w:val="0"/>
-          <w:numId w:val="1"/>
-        </w:numPr>
-      </w:pPr>
-      <w:r>
-        <w:t xml:space="preserve">As </w:t>
-      </w:r>
-      <w:r>
-        <w:t>SP,</w:t>
-      </w:r>
-      <w:r>
-        <w:t xml:space="preserve"> I want to create a service</w:t>
-      </w:r>
-    </w:p>
-    <w:p>
-      <w:pPr>
-        <w:pStyle w:val="NoSpacing"/>
-        <w:numPr>
-          <w:ilvl w:val="0"/>
-          <w:numId w:val="1"/>
-        </w:numPr>
-      </w:pPr>
-      <w:r>
-        <w:t xml:space="preserve">As </w:t>
-      </w:r>
-      <w:r>
-        <w:t>SP,</w:t>
-      </w:r>
-      <w:r>
-        <w:t xml:space="preserve"> I want to Update a service</w:t>
-      </w:r>
-    </w:p>
-    <w:p>
-      <w:pPr>
-        <w:pStyle w:val="NoSpacing"/>
-        <w:numPr>
-          <w:ilvl w:val="0"/>
-          <w:numId w:val="1"/>
-        </w:numPr>
-      </w:pPr>
-      <w:r>
-        <w:t xml:space="preserve">As </w:t>
-      </w:r>
-      <w:r>
-        <w:t>SP,</w:t>
-      </w:r>
-      <w:r>
-        <w:t xml:space="preserve"> I want to retrieve list of services</w:t>
-      </w:r>
-    </w:p>
-    <w:p>
-      <w:pPr>
-        <w:pStyle w:val="NoSpacing"/>
-        <w:numPr>
-          <w:ilvl w:val="0"/>
-          <w:numId w:val="1"/>
-        </w:numPr>
-      </w:pPr>
-      <w:r>
-        <w:t xml:space="preserve">As </w:t>
-      </w:r>
-      <w:r>
-        <w:t>SP,</w:t>
-      </w:r>
-      <w:r>
-        <w:t xml:space="preserve"> I want to view reviews/service</w:t>
-      </w:r>
-    </w:p>
-    <w:p>
-      <w:pPr>
-        <w:pStyle w:val="NoSpacing"/>
-        <w:numPr>
-          <w:ilvl w:val="0"/>
-          <w:numId w:val="1"/>
-        </w:numPr>
-      </w:pPr>
-      <w:r>
-        <w:t xml:space="preserve">As </w:t>
-      </w:r>
-      <w:r>
-        <w:t>SP,</w:t>
-      </w:r>
-      <w:r>
-        <w:t xml:space="preserve"> I want to </w:t>
-      </w:r>
-      <w:r>
-        <w:t>view,</w:t>
-      </w:r>
-      <w:r>
-        <w:t xml:space="preserve"> Upcoming </w:t>
-      </w:r>
-      <w:r>
-        <w:t>appointment,</w:t>
-      </w:r>
-      <w:r>
-        <w:t xml:space="preserve"> When I log in to dashboard</w:t>
-      </w:r>
-    </w:p>
-    <w:p>
-      <w:pPr>
-        <w:pStyle w:val="NoSpacing"/>
-        <w:numPr>
-          <w:ilvl w:val="0"/>
-          <w:numId w:val="1"/>
-        </w:numPr>
-      </w:pPr>
-      <w:r>
-        <w:t xml:space="preserve">As </w:t>
-      </w:r>
-      <w:r>
-        <w:t>SP,</w:t>
+        <w:t xml:space="preserve"> I want to Update Service cost</w:t>
       </w:r>
       <w:r>
         <w:t xml:space="preserve"> </w:t>
-      </w:r>
-      <w:r>
-        <w:t>I want to view booking Calendar</w:t>
-      </w:r>
-    </w:p>
-    <w:p>
-      <w:pPr>
-        <w:pStyle w:val="NoSpacing"/>
-        <w:numPr>
-          <w:ilvl w:val="0"/>
-          <w:numId w:val="1"/>
-        </w:numPr>
-      </w:pPr>
-      <w:r>
-        <w:t xml:space="preserve">As </w:t>
-      </w:r>
-      <w:r>
-        <w:t>SP,</w:t>
-      </w:r>
-      <w:r>
-        <w:t xml:space="preserve"> I want to view Ongoing Appointment</w:t>
-      </w:r>
-    </w:p>
-    <w:p>
-      <w:pPr>
-        <w:pStyle w:val="NoSpacing"/>
-        <w:numPr>
-          <w:ilvl w:val="0"/>
-          <w:numId w:val="1"/>
-        </w:numPr>
-      </w:pPr>
-      <w:r>
-        <w:t xml:space="preserve">As </w:t>
-      </w:r>
-      <w:r>
-        <w:t>SP,</w:t>
-      </w:r>
-      <w:r>
-        <w:t xml:space="preserve"> I want to view upcoming Appointment</w:t>
-      </w:r>
-    </w:p>
-    <w:p>
-      <w:pPr>
-        <w:pStyle w:val="NoSpacing"/>
-        <w:numPr>
-          <w:ilvl w:val="0"/>
-          <w:numId w:val="1"/>
-        </w:numPr>
-      </w:pPr>
-      <w:r>
-        <w:t xml:space="preserve">As </w:t>
-      </w:r>
-      <w:r>
-        <w:t>SP,</w:t>
-      </w:r>
-      <w:r>
-        <w:t xml:space="preserve"> I want to view Appointment History</w:t>
-      </w:r>
-    </w:p>
-    <w:p>
-      <w:pPr>
-        <w:pStyle w:val="NoSpacing"/>
-        <w:numPr>
-          <w:ilvl w:val="0"/>
-          <w:numId w:val="1"/>
-        </w:numPr>
-      </w:pPr>
-      <w:r>
-        <w:t xml:space="preserve">As </w:t>
-      </w:r>
-      <w:r>
-        <w:t>SP,</w:t>
-      </w:r>
-      <w:r>
-        <w:t xml:space="preserve"> I want to create Service cost</w:t>
-      </w:r>
-    </w:p>
-    <w:p>
-      <w:pPr>
-        <w:pStyle w:val="NoSpacing"/>
-        <w:numPr>
-          <w:ilvl w:val="0"/>
-          <w:numId w:val="1"/>
-        </w:numPr>
-      </w:pPr>
-      <w:r>
-        <w:t xml:space="preserve">As </w:t>
-      </w:r>
-      <w:r>
-        <w:t>SP,</w:t>
-      </w:r>
-      <w:r>
-        <w:t xml:space="preserve"> I want to Update Service cost</w:t>
       </w:r>
     </w:p>
     <w:p>
@@ -1548,33 +1559,6 @@
           <w:sz w:val="20"/>
           <w:szCs w:val="20"/>
         </w:rPr>
-        <w:t xml:space="preserve">  - </w:t>
-      </w:r>
-      <w:r>
-        <w:rPr>
-          <w:rFonts w:ascii="Courier New" w:eastAsia="Times New Roman" w:hAnsi="Courier New" w:cs="Courier New"/>
-          <w:color w:val="A9B7C6"/>
-          <w:sz w:val="20"/>
-          <w:szCs w:val="20"/>
-        </w:rPr>
-        <w:t>Manage Payment(e-wallet)</w:t>
-      </w:r>
-      <w:r>
-        <w:rPr>
-          <w:rFonts w:ascii="Courier New" w:eastAsia="Times New Roman" w:hAnsi="Courier New" w:cs="Courier New"/>
-          <w:color w:val="A9B7C6"/>
-          <w:sz w:val="20"/>
-          <w:szCs w:val="20"/>
-        </w:rPr>
-        <w:br/>
-      </w:r>
-      <w:r>
-        <w:rPr>
-          <w:rFonts w:ascii="Courier New" w:eastAsia="Times New Roman" w:hAnsi="Courier New" w:cs="Courier New"/>
-          <w:color w:val="CC7832"/>
-          <w:sz w:val="20"/>
-          <w:szCs w:val="20"/>
-        </w:rPr>
         <w:lastRenderedPageBreak/>
         <w:t xml:space="preserve">  - </w:t>
       </w:r>
@@ -1585,6 +1569,33 @@
           <w:sz w:val="20"/>
           <w:szCs w:val="20"/>
         </w:rPr>
+        <w:t>Manage Payment(e-wallet)</w:t>
+      </w:r>
+      <w:r>
+        <w:rPr>
+          <w:rFonts w:ascii="Courier New" w:eastAsia="Times New Roman" w:hAnsi="Courier New" w:cs="Courier New"/>
+          <w:color w:val="A9B7C6"/>
+          <w:sz w:val="20"/>
+          <w:szCs w:val="20"/>
+        </w:rPr>
+        <w:br/>
+      </w:r>
+      <w:r>
+        <w:rPr>
+          <w:rFonts w:ascii="Courier New" w:eastAsia="Times New Roman" w:hAnsi="Courier New" w:cs="Courier New"/>
+          <w:color w:val="CC7832"/>
+          <w:sz w:val="20"/>
+          <w:szCs w:val="20"/>
+        </w:rPr>
+        <w:t xml:space="preserve">  - </w:t>
+      </w:r>
+      <w:r>
+        <w:rPr>
+          <w:rFonts w:ascii="Courier New" w:eastAsia="Times New Roman" w:hAnsi="Courier New" w:cs="Courier New"/>
+          <w:color w:val="A9B7C6"/>
+          <w:sz w:val="20"/>
+          <w:szCs w:val="20"/>
+        </w:rPr>
         <w:t xml:space="preserve">Manage Services  </w:t>
       </w:r>
       <w:r>
@@ -2454,6 +2465,32 @@
           <w:ilvl w:val="0"/>
           <w:numId w:val="3"/>
         </w:numPr>
+        <w:rPr>
+          <w:color w:val="FF0000"/>
+        </w:rPr>
+      </w:pPr>
+      <w:r>
+        <w:rPr>
+          <w:color w:val="FF0000"/>
+        </w:rPr>
+        <w:t xml:space="preserve">String </w:t>
+      </w:r>
+      <w:proofErr w:type="spellStart"/>
+      <w:r>
+        <w:rPr>
+          <w:color w:val="FF0000"/>
+        </w:rPr>
+        <w:t>bookingId</w:t>
+      </w:r>
+      <w:proofErr w:type="spellEnd"/>
+    </w:p>
+    <w:p>
+      <w:pPr>
+        <w:pStyle w:val="NoSpacing"/>
+        <w:numPr>
+          <w:ilvl w:val="0"/>
+          <w:numId w:val="3"/>
+        </w:numPr>
       </w:pPr>
       <w:proofErr w:type="gramStart"/>
       <w:r>
@@ -2467,6 +2504,38 @@
     <w:p>
       <w:pPr>
         <w:pStyle w:val="NoSpacing"/>
+        <w:numPr>
+          <w:ilvl w:val="0"/>
+          <w:numId w:val="3"/>
+        </w:numPr>
+      </w:pPr>
+      <w:r>
+        <w:t xml:space="preserve">Integer </w:t>
+      </w:r>
+      <w:proofErr w:type="spellStart"/>
+      <w:r>
+        <w:t>appointmentCount</w:t>
+      </w:r>
+      <w:proofErr w:type="spellEnd"/>
+    </w:p>
+    <w:p>
+      <w:pPr>
+        <w:pStyle w:val="NoSpacing"/>
+        <w:numPr>
+          <w:ilvl w:val="0"/>
+          <w:numId w:val="3"/>
+        </w:numPr>
+      </w:pPr>
+    </w:p>
+    <w:p>
+      <w:pPr>
+        <w:pStyle w:val="NoSpacing"/>
+        <w:ind w:left="1080"/>
+      </w:pPr>
+    </w:p>
+    <w:p>
+      <w:pPr>
+        <w:pStyle w:val="NoSpacing"/>
       </w:pPr>
       <w:r>
         <w:t xml:space="preserve">Model </w:t>
@@ -2487,6 +2556,9 @@
           <w:ilvl w:val="0"/>
           <w:numId w:val="3"/>
         </w:numPr>
+        <w:rPr>
+          <w:color w:val="FF0000"/>
+        </w:rPr>
       </w:pPr>
       <w:r>
         <w:t xml:space="preserve">String </w:t>
@@ -2497,6 +2569,9 @@
       </w:r>
       <w:proofErr w:type="spellEnd"/>
       <w:r>
+        <w:rPr>
+          <w:color w:val="FF0000"/>
+        </w:rPr>
         <w:t xml:space="preserve"> </w:t>
       </w:r>
     </w:p>
@@ -2509,23 +2584,6 @@
         </w:numPr>
       </w:pPr>
       <w:r>
-        <w:t xml:space="preserve">Customer </w:t>
-      </w:r>
-      <w:proofErr w:type="spellStart"/>
-      <w:r>
-        <w:t>customer</w:t>
-      </w:r>
-      <w:proofErr w:type="spellEnd"/>
-    </w:p>
-    <w:p>
-      <w:pPr>
-        <w:pStyle w:val="NoSpacing"/>
-        <w:numPr>
-          <w:ilvl w:val="0"/>
-          <w:numId w:val="3"/>
-        </w:numPr>
-      </w:pPr>
-      <w:r>
         <w:t>String time</w:t>
       </w:r>
     </w:p>
@@ -2598,729 +2656,6 @@
       </w:pPr>
       <w:r>
         <w:t>Service</w:t>
-      </w:r>
-    </w:p>
-    <w:p>
-      <w:pPr>
-        <w:pStyle w:val="NoSpacing"/>
-        <w:numPr>
-          <w:ilvl w:val="0"/>
-          <w:numId w:val="3"/>
-        </w:numPr>
-      </w:pPr>
-      <w:r>
-        <w:t xml:space="preserve">String </w:t>
-      </w:r>
-      <w:proofErr w:type="spellStart"/>
-      <w:r>
-        <w:t>serviceId</w:t>
-      </w:r>
-      <w:proofErr w:type="spellEnd"/>
-    </w:p>
-    <w:p>
-      <w:pPr>
-        <w:pStyle w:val="NoSpacing"/>
-        <w:numPr>
-          <w:ilvl w:val="0"/>
-          <w:numId w:val="3"/>
-        </w:numPr>
-      </w:pPr>
-      <w:proofErr w:type="spellStart"/>
-      <w:r>
-        <w:t>ServiceProvider</w:t>
-      </w:r>
-      <w:proofErr w:type="spellEnd"/>
-      <w:r>
-        <w:t xml:space="preserve"> </w:t>
-      </w:r>
-      <w:proofErr w:type="spellStart"/>
-      <w:r>
-        <w:t>serviceProvider</w:t>
-      </w:r>
-      <w:proofErr w:type="spellEnd"/>
-    </w:p>
-    <w:p>
-      <w:pPr>
-        <w:pStyle w:val="NoSpacing"/>
-        <w:numPr>
-          <w:ilvl w:val="0"/>
-          <w:numId w:val="3"/>
-        </w:numPr>
-      </w:pPr>
-      <w:r>
-        <w:t xml:space="preserve">String </w:t>
-      </w:r>
-      <w:proofErr w:type="spellStart"/>
-      <w:r>
-        <w:t>nameC</w:t>
-      </w:r>
-      <w:proofErr w:type="spellEnd"/>
-    </w:p>
-    <w:p>
-      <w:pPr>
-        <w:pStyle w:val="NoSpacing"/>
-        <w:numPr>
-          <w:ilvl w:val="0"/>
-          <w:numId w:val="3"/>
-        </w:numPr>
-      </w:pPr>
-      <w:proofErr w:type="spellStart"/>
-      <w:r>
-        <w:t>BigDecimal</w:t>
-      </w:r>
-      <w:proofErr w:type="spellEnd"/>
-      <w:r>
-        <w:t xml:space="preserve"> </w:t>
-      </w:r>
-      <w:proofErr w:type="spellStart"/>
-      <w:r>
-        <w:t>serviceTypeCost</w:t>
-      </w:r>
-      <w:proofErr w:type="spellEnd"/>
-    </w:p>
-    <w:p>
-      <w:pPr>
-        <w:pStyle w:val="NoSpacing"/>
-        <w:numPr>
-          <w:ilvl w:val="0"/>
-          <w:numId w:val="3"/>
-        </w:numPr>
-      </w:pPr>
-      <w:r>
-        <w:lastRenderedPageBreak/>
-        <w:t>String category</w:t>
-      </w:r>
-    </w:p>
-    <w:p>
-      <w:pPr>
-        <w:pStyle w:val="NoSpacing"/>
-        <w:numPr>
-          <w:ilvl w:val="0"/>
-          <w:numId w:val="3"/>
-        </w:numPr>
-      </w:pPr>
-      <w:proofErr w:type="spellStart"/>
-      <w:r>
-        <w:t>ServiceType</w:t>
-      </w:r>
-      <w:proofErr w:type="spellEnd"/>
-      <w:r>
-        <w:t xml:space="preserve"> </w:t>
-      </w:r>
-      <w:proofErr w:type="spellStart"/>
-      <w:r>
-        <w:t>serviceType</w:t>
-      </w:r>
-      <w:proofErr w:type="spellEnd"/>
-      <w:r>
-        <w:t xml:space="preserve"> </w:t>
-      </w:r>
-    </w:p>
-    <w:p>
-      <w:pPr>
-        <w:pStyle w:val="NoSpacing"/>
-        <w:numPr>
-          <w:ilvl w:val="0"/>
-          <w:numId w:val="3"/>
-        </w:numPr>
-      </w:pPr>
-      <w:r>
-        <w:t xml:space="preserve">Review </w:t>
-      </w:r>
-      <w:proofErr w:type="spellStart"/>
-      <w:r>
-        <w:t>review</w:t>
-      </w:r>
-      <w:proofErr w:type="spellEnd"/>
-    </w:p>
-    <w:p>
-      <w:pPr>
-        <w:pStyle w:val="NoSpacing"/>
-      </w:pPr>
-      <w:r>
-        <w:t xml:space="preserve"> </w:t>
-      </w:r>
-    </w:p>
-    <w:p>
-      <w:pPr>
-        <w:pStyle w:val="NoSpacing"/>
-      </w:pPr>
-      <w:proofErr w:type="spellStart"/>
-      <w:r>
-        <w:t>ServiceType</w:t>
-      </w:r>
-      <w:proofErr w:type="spellEnd"/>
-      <w:r>
-        <w:t xml:space="preserve"> (Enum) - per Hour, job order, contractual</w:t>
-      </w:r>
-    </w:p>
-    <w:p>
-      <w:pPr>
-        <w:pStyle w:val="NoSpacing"/>
-      </w:pPr>
-      <w:r>
-        <w:t>Language (Enum)</w:t>
-      </w:r>
-    </w:p>
-    <w:p>
-      <w:pPr>
-        <w:pStyle w:val="NoSpacing"/>
-      </w:pPr>
-      <w:r>
-        <w:t>Status (Enum) – ongoing, upcoming, cancelled, completed</w:t>
-      </w:r>
-    </w:p>
-    <w:p>
-      <w:pPr>
-        <w:pStyle w:val="NoSpacing"/>
-      </w:pPr>
-      <w:r>
-        <w:t xml:space="preserve">Experience (Enum) </w:t>
-      </w:r>
-      <w:proofErr w:type="gramStart"/>
-      <w:r>
-        <w:t>-  less</w:t>
-      </w:r>
-      <w:proofErr w:type="gramEnd"/>
-      <w:r>
-        <w:t xml:space="preserve"> than 3 years, more than 3years</w:t>
-      </w:r>
-    </w:p>
-    <w:p>
-      <w:pPr>
-        <w:pStyle w:val="NoSpacing"/>
-      </w:pPr>
-      <w:r>
-        <w:t>Review</w:t>
-      </w:r>
-    </w:p>
-    <w:p>
-      <w:pPr>
-        <w:pStyle w:val="NoSpacing"/>
-        <w:numPr>
-          <w:ilvl w:val="0"/>
-          <w:numId w:val="3"/>
-        </w:numPr>
-      </w:pPr>
-      <w:r>
-        <w:t xml:space="preserve">String </w:t>
-      </w:r>
-      <w:proofErr w:type="spellStart"/>
-      <w:r>
-        <w:t>reviewId</w:t>
-      </w:r>
-      <w:proofErr w:type="spellEnd"/>
-    </w:p>
-    <w:p>
-      <w:pPr>
-        <w:pStyle w:val="NoSpacing"/>
-        <w:numPr>
-          <w:ilvl w:val="0"/>
-          <w:numId w:val="3"/>
-        </w:numPr>
-      </w:pPr>
-      <w:r>
-        <w:t>Double rating</w:t>
-      </w:r>
-    </w:p>
-    <w:p>
-      <w:pPr>
-        <w:pStyle w:val="NoSpacing"/>
-        <w:numPr>
-          <w:ilvl w:val="0"/>
-          <w:numId w:val="3"/>
-        </w:numPr>
-      </w:pPr>
-      <w:r>
-        <w:t>String feedback</w:t>
-      </w:r>
-    </w:p>
-    <w:p>
-      <w:pPr>
-        <w:pStyle w:val="NoSpacing"/>
-      </w:pPr>
-      <w:proofErr w:type="spellStart"/>
-      <w:r>
-        <w:t>UserAccount</w:t>
-      </w:r>
-      <w:proofErr w:type="spellEnd"/>
-    </w:p>
-    <w:p>
-      <w:pPr>
-        <w:pStyle w:val="NoSpacing"/>
-        <w:numPr>
-          <w:ilvl w:val="0"/>
-          <w:numId w:val="3"/>
-        </w:numPr>
-      </w:pPr>
-      <w:r>
-        <w:t xml:space="preserve">String </w:t>
-      </w:r>
-      <w:proofErr w:type="spellStart"/>
-      <w:r>
-        <w:t>UAId</w:t>
-      </w:r>
-      <w:proofErr w:type="spellEnd"/>
-    </w:p>
-    <w:p>
-      <w:pPr>
-        <w:pStyle w:val="NoSpacing"/>
-        <w:numPr>
-          <w:ilvl w:val="0"/>
-          <w:numId w:val="3"/>
-        </w:numPr>
-      </w:pPr>
-      <w:r>
-        <w:t>Email</w:t>
-      </w:r>
-    </w:p>
-    <w:p>
-      <w:pPr>
-        <w:pStyle w:val="NoSpacing"/>
-        <w:numPr>
-          <w:ilvl w:val="0"/>
-          <w:numId w:val="3"/>
-        </w:numPr>
-      </w:pPr>
-      <w:r>
-        <w:t>Password</w:t>
-      </w:r>
-    </w:p>
-    <w:p>
-      <w:pPr>
-        <w:pStyle w:val="NoSpacing"/>
-        <w:numPr>
-          <w:ilvl w:val="0"/>
-          <w:numId w:val="3"/>
-        </w:numPr>
-      </w:pPr>
-      <w:proofErr w:type="spellStart"/>
-      <w:r>
-        <w:t>UserType</w:t>
-      </w:r>
-      <w:proofErr w:type="spellEnd"/>
-      <w:r>
-        <w:t xml:space="preserve"> </w:t>
-      </w:r>
-      <w:proofErr w:type="spellStart"/>
-      <w:r>
-        <w:t>userType</w:t>
-      </w:r>
-      <w:proofErr w:type="spellEnd"/>
-    </w:p>
-    <w:p>
-      <w:pPr>
-        <w:pStyle w:val="NoSpacing"/>
-      </w:pPr>
-      <w:r>
-        <w:t xml:space="preserve">Address </w:t>
-      </w:r>
-    </w:p>
-    <w:p>
-      <w:pPr>
-        <w:pStyle w:val="NoSpacing"/>
-        <w:numPr>
-          <w:ilvl w:val="0"/>
-          <w:numId w:val="3"/>
-        </w:numPr>
-      </w:pPr>
-      <w:r>
-        <w:t xml:space="preserve">String </w:t>
-      </w:r>
-      <w:proofErr w:type="spellStart"/>
-      <w:r>
-        <w:t>addressId</w:t>
-      </w:r>
-      <w:proofErr w:type="spellEnd"/>
-    </w:p>
-    <w:p>
-      <w:pPr>
-        <w:pStyle w:val="NoSpacing"/>
-        <w:numPr>
-          <w:ilvl w:val="0"/>
-          <w:numId w:val="3"/>
-        </w:numPr>
-      </w:pPr>
-      <w:r>
-        <w:t xml:space="preserve">String </w:t>
-      </w:r>
-      <w:proofErr w:type="spellStart"/>
-      <w:r>
-        <w:t>houseNumber</w:t>
-      </w:r>
-      <w:proofErr w:type="spellEnd"/>
-    </w:p>
-    <w:p>
-      <w:pPr>
-        <w:pStyle w:val="NoSpacing"/>
-        <w:numPr>
-          <w:ilvl w:val="0"/>
-          <w:numId w:val="3"/>
-        </w:numPr>
-      </w:pPr>
-      <w:r>
-        <w:t xml:space="preserve">String </w:t>
-      </w:r>
-      <w:proofErr w:type="spellStart"/>
-      <w:r>
-        <w:t>lotNumber</w:t>
-      </w:r>
-      <w:proofErr w:type="spellEnd"/>
-    </w:p>
-    <w:p>
-      <w:pPr>
-        <w:pStyle w:val="NoSpacing"/>
-        <w:numPr>
-          <w:ilvl w:val="0"/>
-          <w:numId w:val="3"/>
-        </w:numPr>
-      </w:pPr>
-      <w:r>
-        <w:t xml:space="preserve">String </w:t>
-      </w:r>
-      <w:proofErr w:type="spellStart"/>
-      <w:r>
-        <w:t>blockNumber</w:t>
-      </w:r>
-      <w:proofErr w:type="spellEnd"/>
-    </w:p>
-    <w:p>
-      <w:pPr>
-        <w:pStyle w:val="NoSpacing"/>
-        <w:numPr>
-          <w:ilvl w:val="0"/>
-          <w:numId w:val="3"/>
-        </w:numPr>
-      </w:pPr>
-      <w:r>
-        <w:t>String street</w:t>
-      </w:r>
-    </w:p>
-    <w:p>
-      <w:pPr>
-        <w:pStyle w:val="NoSpacing"/>
-        <w:numPr>
-          <w:ilvl w:val="0"/>
-          <w:numId w:val="3"/>
-        </w:numPr>
-      </w:pPr>
-      <w:r>
-        <w:t>String barangay</w:t>
-      </w:r>
-    </w:p>
-    <w:p>
-      <w:pPr>
-        <w:pStyle w:val="NoSpacing"/>
-        <w:numPr>
-          <w:ilvl w:val="0"/>
-          <w:numId w:val="3"/>
-        </w:numPr>
-      </w:pPr>
-      <w:r>
-        <w:t>String City/Municipality</w:t>
-      </w:r>
-    </w:p>
-    <w:p>
-      <w:pPr>
-        <w:pStyle w:val="NoSpacing"/>
-        <w:numPr>
-          <w:ilvl w:val="0"/>
-          <w:numId w:val="3"/>
-        </w:numPr>
-      </w:pPr>
-      <w:r>
-        <w:t>String Province</w:t>
-      </w:r>
-    </w:p>
-    <w:p>
-      <w:pPr>
-        <w:pStyle w:val="NoSpacing"/>
-        <w:numPr>
-          <w:ilvl w:val="0"/>
-          <w:numId w:val="3"/>
-        </w:numPr>
-      </w:pPr>
-      <w:r>
-        <w:t xml:space="preserve">Int </w:t>
-      </w:r>
-      <w:proofErr w:type="spellStart"/>
-      <w:r>
-        <w:t>zipCode</w:t>
-      </w:r>
-      <w:proofErr w:type="spellEnd"/>
-    </w:p>
-    <w:p>
-      <w:pPr>
-        <w:pStyle w:val="NoSpacing"/>
-      </w:pPr>
-    </w:p>
-    <w:p>
-      <w:pPr>
-        <w:pStyle w:val="NoSpacing"/>
-      </w:pPr>
-      <w:r>
-        <w:t>Profile (Super Class)</w:t>
-      </w:r>
-    </w:p>
-    <w:p>
-      <w:pPr>
-        <w:pStyle w:val="NoSpacing"/>
-        <w:numPr>
-          <w:ilvl w:val="0"/>
-          <w:numId w:val="3"/>
-        </w:numPr>
-      </w:pPr>
-      <w:r>
-        <w:t xml:space="preserve">String </w:t>
-      </w:r>
-      <w:proofErr w:type="spellStart"/>
-      <w:r>
-        <w:t>profileId</w:t>
-      </w:r>
-      <w:proofErr w:type="spellEnd"/>
-    </w:p>
-    <w:p>
-      <w:pPr>
-        <w:pStyle w:val="NoSpacing"/>
-        <w:numPr>
-          <w:ilvl w:val="0"/>
-          <w:numId w:val="3"/>
-        </w:numPr>
-      </w:pPr>
-      <w:proofErr w:type="spellStart"/>
-      <w:r>
-        <w:t>UserAccout</w:t>
-      </w:r>
-      <w:proofErr w:type="spellEnd"/>
-      <w:r>
-        <w:t xml:space="preserve"> </w:t>
-      </w:r>
-      <w:proofErr w:type="spellStart"/>
-      <w:r>
-        <w:t>userAccount</w:t>
-      </w:r>
-      <w:proofErr w:type="spellEnd"/>
-    </w:p>
-    <w:p>
-      <w:pPr>
-        <w:pStyle w:val="NoSpacing"/>
-        <w:numPr>
-          <w:ilvl w:val="0"/>
-          <w:numId w:val="3"/>
-        </w:numPr>
-      </w:pPr>
-      <w:r>
-        <w:t xml:space="preserve">String </w:t>
-      </w:r>
-      <w:proofErr w:type="spellStart"/>
-      <w:r>
-        <w:t>lastName</w:t>
-      </w:r>
-      <w:proofErr w:type="spellEnd"/>
-    </w:p>
-    <w:p>
-      <w:pPr>
-        <w:pStyle w:val="NoSpacing"/>
-        <w:numPr>
-          <w:ilvl w:val="0"/>
-          <w:numId w:val="3"/>
-        </w:numPr>
-      </w:pPr>
-      <w:r>
-        <w:t xml:space="preserve">String </w:t>
-      </w:r>
-      <w:proofErr w:type="spellStart"/>
-      <w:r>
-        <w:t>firstName</w:t>
-      </w:r>
-      <w:proofErr w:type="spellEnd"/>
-    </w:p>
-    <w:p>
-      <w:pPr>
-        <w:pStyle w:val="NoSpacing"/>
-        <w:numPr>
-          <w:ilvl w:val="0"/>
-          <w:numId w:val="3"/>
-        </w:numPr>
-      </w:pPr>
-      <w:r>
-        <w:t xml:space="preserve">String </w:t>
-      </w:r>
-      <w:proofErr w:type="spellStart"/>
-      <w:r>
-        <w:t>contactNumber</w:t>
-      </w:r>
-      <w:proofErr w:type="spellEnd"/>
-    </w:p>
-    <w:p>
-      <w:pPr>
-        <w:pStyle w:val="NoSpacing"/>
-        <w:numPr>
-          <w:ilvl w:val="0"/>
-          <w:numId w:val="3"/>
-        </w:numPr>
-      </w:pPr>
-      <w:r>
-        <w:t xml:space="preserve">Address </w:t>
-      </w:r>
-      <w:proofErr w:type="spellStart"/>
-      <w:r>
-        <w:t>address</w:t>
-      </w:r>
-      <w:proofErr w:type="spellEnd"/>
-    </w:p>
-    <w:p>
-      <w:pPr>
-        <w:pStyle w:val="NoSpacing"/>
-        <w:numPr>
-          <w:ilvl w:val="0"/>
-          <w:numId w:val="3"/>
-        </w:numPr>
-      </w:pPr>
-      <w:r>
-        <w:t>String birthdate</w:t>
-      </w:r>
-    </w:p>
-    <w:p>
-      <w:pPr>
-        <w:pStyle w:val="NoSpacing"/>
-        <w:numPr>
-          <w:ilvl w:val="0"/>
-          <w:numId w:val="3"/>
-        </w:numPr>
-      </w:pPr>
-      <w:r>
-        <w:t>String gender</w:t>
-      </w:r>
-    </w:p>
-    <w:p>
-      <w:pPr>
-        <w:pStyle w:val="NoSpacing"/>
-        <w:numPr>
-          <w:ilvl w:val="0"/>
-          <w:numId w:val="3"/>
-        </w:numPr>
-      </w:pPr>
-      <w:r>
-        <w:t>String image</w:t>
-      </w:r>
-    </w:p>
-    <w:p>
-      <w:pPr>
-        <w:pStyle w:val="NoSpacing"/>
-        <w:numPr>
-          <w:ilvl w:val="0"/>
-          <w:numId w:val="3"/>
-        </w:numPr>
-      </w:pPr>
-      <w:proofErr w:type="gramStart"/>
-      <w:r>
-        <w:t>Inbox[</w:t>
-      </w:r>
-      <w:proofErr w:type="gramEnd"/>
-      <w:r>
-        <w:t>] inbox  - apply public Models</w:t>
-      </w:r>
-    </w:p>
-    <w:p>
-      <w:pPr>
-        <w:pStyle w:val="NoSpacing"/>
-      </w:pPr>
-    </w:p>
-    <w:p>
-      <w:pPr>
-        <w:pStyle w:val="NoSpacing"/>
-      </w:pPr>
-      <w:proofErr w:type="gramStart"/>
-      <w:r>
-        <w:t>Proof  extends</w:t>
-      </w:r>
-      <w:proofErr w:type="gramEnd"/>
-      <w:r>
-        <w:t xml:space="preserve"> Profile</w:t>
-      </w:r>
-    </w:p>
-    <w:p>
-      <w:pPr>
-        <w:pStyle w:val="NoSpacing"/>
-        <w:numPr>
-          <w:ilvl w:val="0"/>
-          <w:numId w:val="3"/>
-        </w:numPr>
-      </w:pPr>
-      <w:r>
-        <w:t xml:space="preserve">String </w:t>
-      </w:r>
-      <w:proofErr w:type="spellStart"/>
-      <w:r>
-        <w:t>proofId</w:t>
-      </w:r>
-      <w:proofErr w:type="spellEnd"/>
-    </w:p>
-    <w:p>
-      <w:pPr>
-        <w:pStyle w:val="NoSpacing"/>
-        <w:numPr>
-          <w:ilvl w:val="0"/>
-          <w:numId w:val="3"/>
-        </w:numPr>
-      </w:pPr>
-      <w:r>
-        <w:t>String id1</w:t>
-      </w:r>
-    </w:p>
-    <w:p>
-      <w:pPr>
-        <w:pStyle w:val="NoSpacing"/>
-        <w:numPr>
-          <w:ilvl w:val="0"/>
-          <w:numId w:val="3"/>
-        </w:numPr>
-      </w:pPr>
-      <w:r>
-        <w:t>String id2</w:t>
-      </w:r>
-    </w:p>
-    <w:p>
-      <w:pPr>
-        <w:pStyle w:val="NoSpacing"/>
-        <w:numPr>
-          <w:ilvl w:val="0"/>
-          <w:numId w:val="3"/>
-        </w:numPr>
-      </w:pPr>
-      <w:r>
-        <w:t xml:space="preserve">String </w:t>
-      </w:r>
-      <w:proofErr w:type="spellStart"/>
-      <w:r>
-        <w:t>proofOfBilling</w:t>
-      </w:r>
-      <w:proofErr w:type="spellEnd"/>
-    </w:p>
-    <w:p>
-      <w:pPr>
-        <w:pStyle w:val="NoSpacing"/>
-        <w:ind w:left="1080"/>
-      </w:pPr>
-    </w:p>
-    <w:p>
-      <w:pPr>
-        <w:pStyle w:val="NoSpacing"/>
-        <w:ind w:left="1080"/>
-      </w:pPr>
-    </w:p>
-    <w:p>
-      <w:pPr>
-        <w:pStyle w:val="NoSpacing"/>
-      </w:pPr>
-      <w:proofErr w:type="spellStart"/>
-      <w:r>
-        <w:t>ServiceProvider</w:t>
-      </w:r>
-      <w:proofErr w:type="spellEnd"/>
-      <w:r>
-        <w:t xml:space="preserve"> (Proof - Sub-class)</w:t>
       </w:r>
     </w:p>
     <w:p>
@@ -3337,6 +2672,805 @@
       </w:r>
       <w:proofErr w:type="spellStart"/>
       <w:r>
+        <w:t>serviceId</w:t>
+      </w:r>
+      <w:proofErr w:type="spellEnd"/>
+    </w:p>
+    <w:p>
+      <w:pPr>
+        <w:pStyle w:val="NoSpacing"/>
+        <w:numPr>
+          <w:ilvl w:val="0"/>
+          <w:numId w:val="3"/>
+        </w:numPr>
+      </w:pPr>
+      <w:proofErr w:type="spellStart"/>
+      <w:r>
+        <w:t>ServiceProvider</w:t>
+      </w:r>
+      <w:proofErr w:type="spellEnd"/>
+      <w:r>
+        <w:t xml:space="preserve"> </w:t>
+      </w:r>
+      <w:proofErr w:type="spellStart"/>
+      <w:r>
+        <w:t>serviceProvider</w:t>
+      </w:r>
+      <w:proofErr w:type="spellEnd"/>
+    </w:p>
+    <w:p>
+      <w:pPr>
+        <w:pStyle w:val="NoSpacing"/>
+        <w:numPr>
+          <w:ilvl w:val="0"/>
+          <w:numId w:val="3"/>
+        </w:numPr>
+      </w:pPr>
+      <w:r>
+        <w:t xml:space="preserve">String </w:t>
+      </w:r>
+      <w:proofErr w:type="spellStart"/>
+      <w:r>
+        <w:t>nameC</w:t>
+      </w:r>
+      <w:proofErr w:type="spellEnd"/>
+    </w:p>
+    <w:p>
+      <w:pPr>
+        <w:pStyle w:val="NoSpacing"/>
+        <w:numPr>
+          <w:ilvl w:val="0"/>
+          <w:numId w:val="3"/>
+        </w:numPr>
+      </w:pPr>
+      <w:proofErr w:type="spellStart"/>
+      <w:r>
+        <w:t>BigDecimal</w:t>
+      </w:r>
+      <w:proofErr w:type="spellEnd"/>
+      <w:r>
+        <w:t xml:space="preserve"> </w:t>
+      </w:r>
+      <w:proofErr w:type="spellStart"/>
+      <w:r>
+        <w:t>serviceTypeCost</w:t>
+      </w:r>
+      <w:proofErr w:type="spellEnd"/>
+    </w:p>
+    <w:p>
+      <w:pPr>
+        <w:pStyle w:val="NoSpacing"/>
+        <w:numPr>
+          <w:ilvl w:val="0"/>
+          <w:numId w:val="3"/>
+        </w:numPr>
+      </w:pPr>
+      <w:r>
+        <w:t>String category</w:t>
+      </w:r>
+    </w:p>
+    <w:p>
+      <w:pPr>
+        <w:pStyle w:val="NoSpacing"/>
+        <w:numPr>
+          <w:ilvl w:val="0"/>
+          <w:numId w:val="3"/>
+        </w:numPr>
+      </w:pPr>
+      <w:proofErr w:type="spellStart"/>
+      <w:r>
+        <w:t>ServiceType</w:t>
+      </w:r>
+      <w:proofErr w:type="spellEnd"/>
+      <w:r>
+        <w:t xml:space="preserve"> </w:t>
+      </w:r>
+      <w:proofErr w:type="spellStart"/>
+      <w:r>
+        <w:t>serviceType</w:t>
+      </w:r>
+      <w:proofErr w:type="spellEnd"/>
+      <w:r>
+        <w:t xml:space="preserve"> </w:t>
+      </w:r>
+    </w:p>
+    <w:p>
+      <w:pPr>
+        <w:pStyle w:val="NoSpacing"/>
+        <w:numPr>
+          <w:ilvl w:val="0"/>
+          <w:numId w:val="3"/>
+        </w:numPr>
+      </w:pPr>
+      <w:r>
+        <w:t xml:space="preserve">Review </w:t>
+      </w:r>
+      <w:proofErr w:type="spellStart"/>
+      <w:r>
+        <w:t>review</w:t>
+      </w:r>
+      <w:proofErr w:type="spellEnd"/>
+    </w:p>
+    <w:p>
+      <w:pPr>
+        <w:pStyle w:val="NoSpacing"/>
+        <w:numPr>
+          <w:ilvl w:val="0"/>
+          <w:numId w:val="3"/>
+        </w:numPr>
+        <w:rPr>
+          <w:color w:val="FF0000"/>
+        </w:rPr>
+      </w:pPr>
+      <w:r>
+        <w:rPr>
+          <w:color w:val="FF0000"/>
+        </w:rPr>
+        <w:t>String</w:t>
+      </w:r>
+      <w:r>
+        <w:rPr>
+          <w:color w:val="FF0000"/>
+        </w:rPr>
+        <w:t xml:space="preserve"> status </w:t>
+      </w:r>
+    </w:p>
+    <w:p>
+      <w:pPr>
+        <w:pStyle w:val="NoSpacing"/>
+      </w:pPr>
+      <w:r>
+        <w:t xml:space="preserve"> </w:t>
+      </w:r>
+    </w:p>
+    <w:p>
+      <w:pPr>
+        <w:pStyle w:val="NoSpacing"/>
+      </w:pPr>
+      <w:proofErr w:type="spellStart"/>
+      <w:r>
+        <w:t>ServiceType</w:t>
+      </w:r>
+      <w:proofErr w:type="spellEnd"/>
+      <w:r>
+        <w:t xml:space="preserve"> (Enum) - per Hour, job order, contractual</w:t>
+      </w:r>
+    </w:p>
+    <w:p>
+      <w:pPr>
+        <w:pStyle w:val="NoSpacing"/>
+      </w:pPr>
+      <w:r>
+        <w:t>Language (Enum)</w:t>
+      </w:r>
+    </w:p>
+    <w:p>
+      <w:pPr>
+        <w:pStyle w:val="NoSpacing"/>
+      </w:pPr>
+      <w:r>
+        <w:t>Time (Enum) – 8am, 9am, 10am-</w:t>
+      </w:r>
+    </w:p>
+    <w:p>
+      <w:pPr>
+        <w:pStyle w:val="NoSpacing"/>
+        <w:rPr>
+          <w:color w:val="FF0000"/>
+        </w:rPr>
+      </w:pPr>
+      <w:r>
+        <w:t>Status (Enum) – ongoing, upcoming, cancelled, completed</w:t>
+      </w:r>
+      <w:r>
+        <w:rPr>
+          <w:color w:val="FF0000"/>
+        </w:rPr>
+        <w:t>, approved, denied</w:t>
+      </w:r>
+      <w:r>
+        <w:rPr>
+          <w:color w:val="FF0000"/>
+        </w:rPr>
+        <w:t>, active, inactive</w:t>
+      </w:r>
+    </w:p>
+    <w:p>
+      <w:pPr>
+        <w:pStyle w:val="NoSpacing"/>
+      </w:pPr>
+      <w:r>
+        <w:t xml:space="preserve">Experience (Enum) </w:t>
+      </w:r>
+      <w:proofErr w:type="gramStart"/>
+      <w:r>
+        <w:t>-  less</w:t>
+      </w:r>
+      <w:proofErr w:type="gramEnd"/>
+      <w:r>
+        <w:t xml:space="preserve"> than 3 years, more than 3years</w:t>
+      </w:r>
+    </w:p>
+    <w:p>
+      <w:pPr>
+        <w:pStyle w:val="NoSpacing"/>
+      </w:pPr>
+      <w:r>
+        <w:t>Review</w:t>
+      </w:r>
+    </w:p>
+    <w:p>
+      <w:pPr>
+        <w:pStyle w:val="NoSpacing"/>
+        <w:numPr>
+          <w:ilvl w:val="0"/>
+          <w:numId w:val="3"/>
+        </w:numPr>
+      </w:pPr>
+      <w:r>
+        <w:t xml:space="preserve">String </w:t>
+      </w:r>
+      <w:proofErr w:type="spellStart"/>
+      <w:r>
+        <w:t>reviewId</w:t>
+      </w:r>
+      <w:proofErr w:type="spellEnd"/>
+    </w:p>
+    <w:p>
+      <w:pPr>
+        <w:pStyle w:val="NoSpacing"/>
+        <w:numPr>
+          <w:ilvl w:val="0"/>
+          <w:numId w:val="3"/>
+        </w:numPr>
+      </w:pPr>
+      <w:r>
+        <w:t>Double rating</w:t>
+      </w:r>
+    </w:p>
+    <w:p>
+      <w:pPr>
+        <w:pStyle w:val="NoSpacing"/>
+        <w:numPr>
+          <w:ilvl w:val="0"/>
+          <w:numId w:val="3"/>
+        </w:numPr>
+      </w:pPr>
+      <w:r>
+        <w:t>String feedback</w:t>
+      </w:r>
+    </w:p>
+    <w:p>
+      <w:pPr>
+        <w:pStyle w:val="NoSpacing"/>
+        <w:numPr>
+          <w:ilvl w:val="0"/>
+          <w:numId w:val="3"/>
+        </w:numPr>
+        <w:rPr>
+          <w:color w:val="FF0000"/>
+        </w:rPr>
+      </w:pPr>
+      <w:r>
+        <w:rPr>
+          <w:color w:val="FF0000"/>
+        </w:rPr>
+        <w:t xml:space="preserve">Status </w:t>
+      </w:r>
+      <w:proofErr w:type="spellStart"/>
+      <w:r>
+        <w:rPr>
+          <w:color w:val="FF0000"/>
+        </w:rPr>
+        <w:t>status</w:t>
+      </w:r>
+      <w:proofErr w:type="spellEnd"/>
+    </w:p>
+    <w:p>
+      <w:pPr>
+        <w:pStyle w:val="NoSpacing"/>
+      </w:pPr>
+      <w:proofErr w:type="spellStart"/>
+      <w:r>
+        <w:t>UserAccount</w:t>
+      </w:r>
+      <w:proofErr w:type="spellEnd"/>
+    </w:p>
+    <w:p>
+      <w:pPr>
+        <w:pStyle w:val="NoSpacing"/>
+        <w:numPr>
+          <w:ilvl w:val="0"/>
+          <w:numId w:val="3"/>
+        </w:numPr>
+      </w:pPr>
+      <w:r>
+        <w:t xml:space="preserve">String </w:t>
+      </w:r>
+      <w:proofErr w:type="spellStart"/>
+      <w:r>
+        <w:t>UAId</w:t>
+      </w:r>
+      <w:proofErr w:type="spellEnd"/>
+    </w:p>
+    <w:p>
+      <w:pPr>
+        <w:pStyle w:val="NoSpacing"/>
+        <w:numPr>
+          <w:ilvl w:val="0"/>
+          <w:numId w:val="3"/>
+        </w:numPr>
+      </w:pPr>
+      <w:r>
+        <w:t>Email</w:t>
+      </w:r>
+    </w:p>
+    <w:p>
+      <w:pPr>
+        <w:pStyle w:val="NoSpacing"/>
+        <w:numPr>
+          <w:ilvl w:val="0"/>
+          <w:numId w:val="3"/>
+        </w:numPr>
+      </w:pPr>
+      <w:r>
+        <w:t>Password</w:t>
+      </w:r>
+    </w:p>
+    <w:p>
+      <w:pPr>
+        <w:pStyle w:val="NoSpacing"/>
+        <w:numPr>
+          <w:ilvl w:val="0"/>
+          <w:numId w:val="3"/>
+        </w:numPr>
+      </w:pPr>
+      <w:proofErr w:type="spellStart"/>
+      <w:r>
+        <w:t>UserType</w:t>
+      </w:r>
+      <w:proofErr w:type="spellEnd"/>
+      <w:r>
+        <w:t xml:space="preserve"> </w:t>
+      </w:r>
+      <w:proofErr w:type="spellStart"/>
+      <w:r>
+        <w:t>userType</w:t>
+      </w:r>
+      <w:proofErr w:type="spellEnd"/>
+    </w:p>
+    <w:p>
+      <w:pPr>
+        <w:pStyle w:val="NoSpacing"/>
+      </w:pPr>
+      <w:r>
+        <w:t xml:space="preserve">Address </w:t>
+      </w:r>
+    </w:p>
+    <w:p>
+      <w:pPr>
+        <w:pStyle w:val="NoSpacing"/>
+        <w:numPr>
+          <w:ilvl w:val="0"/>
+          <w:numId w:val="3"/>
+        </w:numPr>
+      </w:pPr>
+      <w:r>
+        <w:t xml:space="preserve">String </w:t>
+      </w:r>
+      <w:proofErr w:type="spellStart"/>
+      <w:r>
+        <w:t>addressId</w:t>
+      </w:r>
+      <w:proofErr w:type="spellEnd"/>
+    </w:p>
+    <w:p>
+      <w:pPr>
+        <w:pStyle w:val="NoSpacing"/>
+        <w:numPr>
+          <w:ilvl w:val="0"/>
+          <w:numId w:val="3"/>
+        </w:numPr>
+      </w:pPr>
+      <w:r>
+        <w:t xml:space="preserve">String </w:t>
+      </w:r>
+      <w:proofErr w:type="spellStart"/>
+      <w:r>
+        <w:t>houseNumber</w:t>
+      </w:r>
+      <w:proofErr w:type="spellEnd"/>
+    </w:p>
+    <w:p>
+      <w:pPr>
+        <w:pStyle w:val="NoSpacing"/>
+        <w:numPr>
+          <w:ilvl w:val="0"/>
+          <w:numId w:val="3"/>
+        </w:numPr>
+      </w:pPr>
+      <w:r>
+        <w:t xml:space="preserve">String </w:t>
+      </w:r>
+      <w:proofErr w:type="spellStart"/>
+      <w:r>
+        <w:t>lotNumber</w:t>
+      </w:r>
+      <w:proofErr w:type="spellEnd"/>
+    </w:p>
+    <w:p>
+      <w:pPr>
+        <w:pStyle w:val="NoSpacing"/>
+        <w:numPr>
+          <w:ilvl w:val="0"/>
+          <w:numId w:val="3"/>
+        </w:numPr>
+      </w:pPr>
+      <w:r>
+        <w:t xml:space="preserve">String </w:t>
+      </w:r>
+      <w:proofErr w:type="spellStart"/>
+      <w:r>
+        <w:t>blockNumber</w:t>
+      </w:r>
+      <w:proofErr w:type="spellEnd"/>
+    </w:p>
+    <w:p>
+      <w:pPr>
+        <w:pStyle w:val="NoSpacing"/>
+        <w:numPr>
+          <w:ilvl w:val="0"/>
+          <w:numId w:val="3"/>
+        </w:numPr>
+      </w:pPr>
+      <w:r>
+        <w:t>String street</w:t>
+      </w:r>
+    </w:p>
+    <w:p>
+      <w:pPr>
+        <w:pStyle w:val="NoSpacing"/>
+        <w:numPr>
+          <w:ilvl w:val="0"/>
+          <w:numId w:val="3"/>
+        </w:numPr>
+      </w:pPr>
+      <w:r>
+        <w:t>String barangay</w:t>
+      </w:r>
+    </w:p>
+    <w:p>
+      <w:pPr>
+        <w:pStyle w:val="NoSpacing"/>
+        <w:numPr>
+          <w:ilvl w:val="0"/>
+          <w:numId w:val="3"/>
+        </w:numPr>
+      </w:pPr>
+      <w:r>
+        <w:t>String City/Municipality</w:t>
+      </w:r>
+    </w:p>
+    <w:p>
+      <w:pPr>
+        <w:pStyle w:val="NoSpacing"/>
+        <w:numPr>
+          <w:ilvl w:val="0"/>
+          <w:numId w:val="3"/>
+        </w:numPr>
+      </w:pPr>
+      <w:r>
+        <w:t>String Province</w:t>
+      </w:r>
+    </w:p>
+    <w:p>
+      <w:pPr>
+        <w:pStyle w:val="NoSpacing"/>
+        <w:numPr>
+          <w:ilvl w:val="0"/>
+          <w:numId w:val="3"/>
+        </w:numPr>
+      </w:pPr>
+      <w:r>
+        <w:t xml:space="preserve">Int </w:t>
+      </w:r>
+      <w:proofErr w:type="spellStart"/>
+      <w:r>
+        <w:t>zipCode</w:t>
+      </w:r>
+      <w:proofErr w:type="spellEnd"/>
+    </w:p>
+    <w:p>
+      <w:pPr>
+        <w:pStyle w:val="NoSpacing"/>
+      </w:pPr>
+    </w:p>
+    <w:p>
+      <w:pPr>
+        <w:pStyle w:val="NoSpacing"/>
+      </w:pPr>
+      <w:r>
+        <w:t>Profile (Super Class)</w:t>
+      </w:r>
+    </w:p>
+    <w:p>
+      <w:pPr>
+        <w:pStyle w:val="NoSpacing"/>
+        <w:numPr>
+          <w:ilvl w:val="0"/>
+          <w:numId w:val="3"/>
+        </w:numPr>
+      </w:pPr>
+      <w:r>
+        <w:t xml:space="preserve">String </w:t>
+      </w:r>
+      <w:proofErr w:type="spellStart"/>
+      <w:r>
+        <w:t>profileId</w:t>
+      </w:r>
+      <w:proofErr w:type="spellEnd"/>
+    </w:p>
+    <w:p>
+      <w:pPr>
+        <w:pStyle w:val="NoSpacing"/>
+        <w:numPr>
+          <w:ilvl w:val="0"/>
+          <w:numId w:val="3"/>
+        </w:numPr>
+      </w:pPr>
+      <w:proofErr w:type="spellStart"/>
+      <w:r>
+        <w:t>UserAccout</w:t>
+      </w:r>
+      <w:proofErr w:type="spellEnd"/>
+      <w:r>
+        <w:t xml:space="preserve"> </w:t>
+      </w:r>
+      <w:proofErr w:type="spellStart"/>
+      <w:r>
+        <w:t>userAccount</w:t>
+      </w:r>
+      <w:proofErr w:type="spellEnd"/>
+    </w:p>
+    <w:p>
+      <w:pPr>
+        <w:pStyle w:val="NoSpacing"/>
+        <w:numPr>
+          <w:ilvl w:val="0"/>
+          <w:numId w:val="3"/>
+        </w:numPr>
+      </w:pPr>
+      <w:r>
+        <w:t xml:space="preserve">String </w:t>
+      </w:r>
+      <w:proofErr w:type="spellStart"/>
+      <w:r>
+        <w:t>lastName</w:t>
+      </w:r>
+      <w:proofErr w:type="spellEnd"/>
+    </w:p>
+    <w:p>
+      <w:pPr>
+        <w:pStyle w:val="NoSpacing"/>
+        <w:numPr>
+          <w:ilvl w:val="0"/>
+          <w:numId w:val="3"/>
+        </w:numPr>
+      </w:pPr>
+      <w:r>
+        <w:t xml:space="preserve">String </w:t>
+      </w:r>
+      <w:proofErr w:type="spellStart"/>
+      <w:r>
+        <w:t>firstName</w:t>
+      </w:r>
+      <w:proofErr w:type="spellEnd"/>
+    </w:p>
+    <w:p>
+      <w:pPr>
+        <w:pStyle w:val="NoSpacing"/>
+        <w:numPr>
+          <w:ilvl w:val="0"/>
+          <w:numId w:val="3"/>
+        </w:numPr>
+      </w:pPr>
+      <w:r>
+        <w:t xml:space="preserve">String </w:t>
+      </w:r>
+      <w:proofErr w:type="spellStart"/>
+      <w:r>
+        <w:t>contactNumber</w:t>
+      </w:r>
+      <w:proofErr w:type="spellEnd"/>
+    </w:p>
+    <w:p>
+      <w:pPr>
+        <w:pStyle w:val="NoSpacing"/>
+        <w:numPr>
+          <w:ilvl w:val="0"/>
+          <w:numId w:val="3"/>
+        </w:numPr>
+      </w:pPr>
+      <w:r>
+        <w:t xml:space="preserve">Address </w:t>
+      </w:r>
+      <w:proofErr w:type="spellStart"/>
+      <w:r>
+        <w:t>address</w:t>
+      </w:r>
+      <w:proofErr w:type="spellEnd"/>
+    </w:p>
+    <w:p>
+      <w:pPr>
+        <w:pStyle w:val="NoSpacing"/>
+        <w:numPr>
+          <w:ilvl w:val="0"/>
+          <w:numId w:val="3"/>
+        </w:numPr>
+      </w:pPr>
+      <w:r>
+        <w:t>String birthdate</w:t>
+      </w:r>
+    </w:p>
+    <w:p>
+      <w:pPr>
+        <w:pStyle w:val="NoSpacing"/>
+        <w:numPr>
+          <w:ilvl w:val="0"/>
+          <w:numId w:val="3"/>
+        </w:numPr>
+      </w:pPr>
+      <w:r>
+        <w:t>String gender</w:t>
+      </w:r>
+    </w:p>
+    <w:p>
+      <w:pPr>
+        <w:pStyle w:val="NoSpacing"/>
+        <w:numPr>
+          <w:ilvl w:val="0"/>
+          <w:numId w:val="3"/>
+        </w:numPr>
+      </w:pPr>
+      <w:r>
+        <w:t>String image</w:t>
+      </w:r>
+    </w:p>
+    <w:p>
+      <w:pPr>
+        <w:pStyle w:val="NoSpacing"/>
+        <w:numPr>
+          <w:ilvl w:val="0"/>
+          <w:numId w:val="3"/>
+        </w:numPr>
+      </w:pPr>
+      <w:proofErr w:type="gramStart"/>
+      <w:r>
+        <w:t>Inbox[</w:t>
+      </w:r>
+      <w:proofErr w:type="gramEnd"/>
+      <w:r>
+        <w:t>] inbox  - apply public Models</w:t>
+      </w:r>
+    </w:p>
+    <w:p>
+      <w:pPr>
+        <w:pStyle w:val="NoSpacing"/>
+      </w:pPr>
+    </w:p>
+    <w:p>
+      <w:pPr>
+        <w:pStyle w:val="NoSpacing"/>
+      </w:pPr>
+      <w:proofErr w:type="gramStart"/>
+      <w:r>
+        <w:t>Proof  extends</w:t>
+      </w:r>
+      <w:proofErr w:type="gramEnd"/>
+      <w:r>
+        <w:t xml:space="preserve"> Profile</w:t>
+      </w:r>
+    </w:p>
+    <w:p>
+      <w:pPr>
+        <w:pStyle w:val="NoSpacing"/>
+        <w:numPr>
+          <w:ilvl w:val="0"/>
+          <w:numId w:val="3"/>
+        </w:numPr>
+      </w:pPr>
+      <w:r>
+        <w:lastRenderedPageBreak/>
+        <w:t xml:space="preserve">String </w:t>
+      </w:r>
+      <w:proofErr w:type="spellStart"/>
+      <w:r>
+        <w:t>proofId</w:t>
+      </w:r>
+      <w:proofErr w:type="spellEnd"/>
+    </w:p>
+    <w:p>
+      <w:pPr>
+        <w:pStyle w:val="NoSpacing"/>
+        <w:numPr>
+          <w:ilvl w:val="0"/>
+          <w:numId w:val="3"/>
+        </w:numPr>
+      </w:pPr>
+      <w:r>
+        <w:t>String id1</w:t>
+      </w:r>
+    </w:p>
+    <w:p>
+      <w:pPr>
+        <w:pStyle w:val="NoSpacing"/>
+        <w:numPr>
+          <w:ilvl w:val="0"/>
+          <w:numId w:val="3"/>
+        </w:numPr>
+      </w:pPr>
+      <w:r>
+        <w:t>String id2</w:t>
+      </w:r>
+    </w:p>
+    <w:p>
+      <w:pPr>
+        <w:pStyle w:val="NoSpacing"/>
+        <w:numPr>
+          <w:ilvl w:val="0"/>
+          <w:numId w:val="3"/>
+        </w:numPr>
+      </w:pPr>
+      <w:r>
+        <w:t xml:space="preserve">String </w:t>
+      </w:r>
+      <w:proofErr w:type="spellStart"/>
+      <w:r>
+        <w:t>proofOfBilling</w:t>
+      </w:r>
+      <w:proofErr w:type="spellEnd"/>
+    </w:p>
+    <w:p>
+      <w:pPr>
+        <w:pStyle w:val="NoSpacing"/>
+        <w:ind w:left="1080"/>
+      </w:pPr>
+    </w:p>
+    <w:p>
+      <w:pPr>
+        <w:pStyle w:val="NoSpacing"/>
+        <w:ind w:left="1080"/>
+      </w:pPr>
+    </w:p>
+    <w:p>
+      <w:pPr>
+        <w:pStyle w:val="NoSpacing"/>
+      </w:pPr>
+      <w:proofErr w:type="spellStart"/>
+      <w:r>
+        <w:t>ServiceProvider</w:t>
+      </w:r>
+      <w:proofErr w:type="spellEnd"/>
+      <w:r>
+        <w:t xml:space="preserve"> </w:t>
+      </w:r>
+      <w:r>
+        <w:t>(Proof - Sub-class)</w:t>
+      </w:r>
+    </w:p>
+    <w:p>
+      <w:pPr>
+        <w:pStyle w:val="NoSpacing"/>
+        <w:numPr>
+          <w:ilvl w:val="0"/>
+          <w:numId w:val="3"/>
+        </w:numPr>
+      </w:pPr>
+      <w:r>
+        <w:t xml:space="preserve">String </w:t>
+      </w:r>
+      <w:proofErr w:type="spellStart"/>
+      <w:r>
         <w:t>serviceProvideId</w:t>
       </w:r>
       <w:proofErr w:type="spellEnd"/>
@@ -3390,13 +3524,11 @@
         </w:numPr>
       </w:pPr>
       <w:r>
-        <w:t xml:space="preserve">Experience </w:t>
-      </w:r>
-      <w:proofErr w:type="spellStart"/>
-      <w:r>
-        <w:t>experience</w:t>
-      </w:r>
-      <w:proofErr w:type="spellEnd"/>
+        <w:t>String</w:t>
+      </w:r>
+      <w:r>
+        <w:t xml:space="preserve"> experience</w:t>
+      </w:r>
     </w:p>
     <w:p>
       <w:pPr>
@@ -3408,29 +3540,121 @@
       </w:pPr>
       <w:proofErr w:type="gramStart"/>
       <w:r>
-        <w:t>String[</w:t>
+        <w:t>Language[</w:t>
       </w:r>
       <w:proofErr w:type="gramEnd"/>
       <w:r>
-        <w:t>] availability</w:t>
-      </w:r>
-    </w:p>
-    <w:p>
-      <w:pPr>
-        <w:pStyle w:val="NoSpacing"/>
-        <w:numPr>
-          <w:ilvl w:val="0"/>
-          <w:numId w:val="3"/>
-        </w:numPr>
-      </w:pPr>
+        <w:t>] language</w:t>
+      </w:r>
+    </w:p>
+    <w:p>
+      <w:pPr>
+        <w:pStyle w:val="NoSpacing"/>
+        <w:numPr>
+          <w:ilvl w:val="0"/>
+          <w:numId w:val="3"/>
+        </w:numPr>
+        <w:rPr>
+          <w:color w:val="FF0000"/>
+        </w:rPr>
+      </w:pPr>
+      <w:r>
+        <w:rPr>
+          <w:color w:val="FF0000"/>
+        </w:rPr>
+        <w:t xml:space="preserve">String [] availability (Monday – </w:t>
+      </w:r>
       <w:proofErr w:type="gramStart"/>
       <w:r>
-        <w:t>Language[</w:t>
+        <w:rPr>
+          <w:color w:val="FF0000"/>
+        </w:rPr>
+        <w:t xml:space="preserve">Sunday) </w:t>
+      </w:r>
+      <w:r>
+        <w:rPr>
+          <w:color w:val="FF0000"/>
+        </w:rPr>
+        <w:t xml:space="preserve"> -</w:t>
       </w:r>
       <w:proofErr w:type="gramEnd"/>
       <w:r>
-        <w:t>] language</w:t>
-      </w:r>
+        <w:rPr>
+          <w:color w:val="FF0000"/>
+        </w:rPr>
+        <w:t xml:space="preserve"> 8am-5pm</w:t>
+      </w:r>
+    </w:p>
+    <w:p>
+      <w:pPr>
+        <w:pStyle w:val="NoSpacing"/>
+        <w:numPr>
+          <w:ilvl w:val="0"/>
+          <w:numId w:val="3"/>
+        </w:numPr>
+        <w:rPr>
+          <w:color w:val="FF0000"/>
+        </w:rPr>
+      </w:pPr>
+      <w:r>
+        <w:rPr>
+          <w:color w:val="FF0000"/>
+        </w:rPr>
+        <w:t>String</w:t>
+      </w:r>
+      <w:r>
+        <w:rPr>
+          <w:color w:val="FF0000"/>
+        </w:rPr>
+        <w:t xml:space="preserve"> </w:t>
+      </w:r>
+      <w:proofErr w:type="spellStart"/>
+      <w:r>
+        <w:rPr>
+          <w:color w:val="FF0000"/>
+        </w:rPr>
+        <w:t>booking</w:t>
+      </w:r>
+      <w:r>
+        <w:rPr>
+          <w:color w:val="FF0000"/>
+        </w:rPr>
+        <w:t>Id</w:t>
+      </w:r>
+      <w:proofErr w:type="spellEnd"/>
+    </w:p>
+    <w:p>
+      <w:pPr>
+        <w:pStyle w:val="NoSpacing"/>
+        <w:rPr>
+          <w:color w:val="FF0000"/>
+        </w:rPr>
+      </w:pPr>
+    </w:p>
+    <w:p>
+      <w:pPr>
+        <w:pStyle w:val="NoSpacing"/>
+      </w:pPr>
+      <w:r>
+        <w:t>Customer (Proof - Sub-class)</w:t>
+      </w:r>
+    </w:p>
+    <w:p>
+      <w:pPr>
+        <w:pStyle w:val="NoSpacing"/>
+        <w:numPr>
+          <w:ilvl w:val="0"/>
+          <w:numId w:val="3"/>
+        </w:numPr>
+      </w:pPr>
+      <w:r>
+        <w:t xml:space="preserve">String </w:t>
+      </w:r>
+      <w:proofErr w:type="spellStart"/>
+      <w:r>
+        <w:t>customerId</w:t>
+      </w:r>
+      <w:proofErr w:type="spellEnd"/>
     </w:p>
     <w:p>
       <w:pPr>
@@ -3442,21 +3666,55 @@
       </w:pPr>
       <w:proofErr w:type="gramStart"/>
       <w:r>
-        <w:t>Appointment[</w:t>
+        <w:t>Address[</w:t>
       </w:r>
       <w:proofErr w:type="gramEnd"/>
       <w:r>
-        <w:t>] appointments – apply public Model</w:t>
-      </w:r>
-    </w:p>
-    <w:p>
-      <w:pPr>
-        <w:pStyle w:val="NoSpacing"/>
-        <w:numPr>
-          <w:ilvl w:val="0"/>
-          <w:numId w:val="3"/>
-        </w:numPr>
-      </w:pPr>
+        <w:t xml:space="preserve">] </w:t>
+      </w:r>
+      <w:proofErr w:type="spellStart"/>
+      <w:r>
+        <w:t>propertyLocation</w:t>
+      </w:r>
+      <w:proofErr w:type="spellEnd"/>
+    </w:p>
+    <w:p>
+      <w:pPr>
+        <w:pStyle w:val="NoSpacing"/>
+        <w:numPr>
+          <w:ilvl w:val="0"/>
+          <w:numId w:val="3"/>
+        </w:numPr>
+        <w:rPr>
+          <w:color w:val="FF0000"/>
+        </w:rPr>
+      </w:pPr>
+      <w:r>
+        <w:rPr>
+          <w:color w:val="FF0000"/>
+        </w:rPr>
+        <w:t>String</w:t>
+      </w:r>
+      <w:r>
+        <w:rPr>
+          <w:color w:val="FF0000"/>
+        </w:rPr>
+        <w:t xml:space="preserve"> </w:t>
+      </w:r>
+      <w:proofErr w:type="spellStart"/>
+      <w:r>
+        <w:rPr>
+          <w:color w:val="FF0000"/>
+        </w:rPr>
+        <w:t>booking</w:t>
+      </w:r>
+      <w:r>
+        <w:rPr>
+          <w:color w:val="FF0000"/>
+        </w:rPr>
+        <w:t>Id</w:t>
+      </w:r>
+      <w:proofErr w:type="spellEnd"/>
     </w:p>
     <w:p>
       <w:pPr>
@@ -3469,7 +3727,7 @@
         <w:pStyle w:val="NoSpacing"/>
       </w:pPr>
       <w:r>
-        <w:t>Customer (Proof - Sub-class)</w:t>
+        <w:t>Inbox</w:t>
       </w:r>
     </w:p>
     <w:p>
@@ -3485,61 +3743,103 @@
       </w:r>
       <w:proofErr w:type="spellStart"/>
       <w:r>
-        <w:t>customerId</w:t>
-      </w:r>
-      <w:proofErr w:type="spellEnd"/>
-    </w:p>
-    <w:p>
-      <w:pPr>
-        <w:pStyle w:val="NoSpacing"/>
-        <w:numPr>
-          <w:ilvl w:val="0"/>
-          <w:numId w:val="3"/>
-        </w:numPr>
-      </w:pPr>
-      <w:proofErr w:type="gramStart"/>
-      <w:r>
-        <w:t>Address[</w:t>
-      </w:r>
-      <w:proofErr w:type="gramEnd"/>
-      <w:r>
-        <w:t xml:space="preserve">] </w:t>
-      </w:r>
-      <w:proofErr w:type="spellStart"/>
-      <w:r>
-        <w:t>propertyLocation</w:t>
-      </w:r>
-      <w:proofErr w:type="spellEnd"/>
-    </w:p>
-    <w:p>
-      <w:pPr>
-        <w:pStyle w:val="NoSpacing"/>
-        <w:numPr>
-          <w:ilvl w:val="0"/>
-          <w:numId w:val="3"/>
-        </w:numPr>
-      </w:pPr>
-      <w:proofErr w:type="gramStart"/>
-      <w:r>
-        <w:t>Appointment[</w:t>
-      </w:r>
-      <w:proofErr w:type="gramEnd"/>
-      <w:r>
-        <w:t>] appointments</w:t>
-      </w:r>
-    </w:p>
-    <w:p>
-      <w:pPr>
-        <w:pStyle w:val="NoSpacing"/>
-        <w:ind w:left="1080"/>
-      </w:pPr>
-    </w:p>
-    <w:p>
-      <w:pPr>
-        <w:pStyle w:val="NoSpacing"/>
-      </w:pPr>
-      <w:r>
-        <w:t>Inbox</w:t>
+        <w:t>inboxId</w:t>
+      </w:r>
+      <w:proofErr w:type="spellEnd"/>
+    </w:p>
+    <w:p>
+      <w:pPr>
+        <w:pStyle w:val="NoSpacing"/>
+        <w:numPr>
+          <w:ilvl w:val="0"/>
+          <w:numId w:val="3"/>
+        </w:numPr>
+      </w:pPr>
+      <w:r>
+        <w:t>String</w:t>
+      </w:r>
+      <w:r>
+        <w:t xml:space="preserve"> </w:t>
+      </w:r>
+      <w:proofErr w:type="spellStart"/>
+      <w:r>
+        <w:t>senderId</w:t>
+      </w:r>
+      <w:proofErr w:type="spellEnd"/>
+    </w:p>
+    <w:p>
+      <w:pPr>
+        <w:pStyle w:val="NoSpacing"/>
+        <w:numPr>
+          <w:ilvl w:val="0"/>
+          <w:numId w:val="3"/>
+        </w:numPr>
+      </w:pPr>
+      <w:r>
+        <w:t>String</w:t>
+      </w:r>
+      <w:r>
+        <w:t xml:space="preserve"> </w:t>
+      </w:r>
+      <w:proofErr w:type="spellStart"/>
+      <w:r>
+        <w:t>receiverId</w:t>
+      </w:r>
+      <w:proofErr w:type="spellEnd"/>
+    </w:p>
+    <w:p>
+      <w:pPr>
+        <w:pStyle w:val="NoSpacing"/>
+        <w:numPr>
+          <w:ilvl w:val="0"/>
+          <w:numId w:val="3"/>
+        </w:numPr>
+      </w:pPr>
+      <w:r>
+        <w:t>String</w:t>
+      </w:r>
+      <w:r>
+        <w:t xml:space="preserve"> </w:t>
+      </w:r>
+      <w:proofErr w:type="spellStart"/>
+      <w:r>
+        <w:t>messageToDisplay</w:t>
+      </w:r>
+      <w:proofErr w:type="spellEnd"/>
+      <w:r>
+        <w:t xml:space="preserve"> – (function </w:t>
+      </w:r>
+      <w:proofErr w:type="spellStart"/>
+      <w:r>
+        <w:t>nga</w:t>
+      </w:r>
+      <w:proofErr w:type="spellEnd"/>
+      <w:r>
+        <w:t xml:space="preserve"> </w:t>
+      </w:r>
+      <w:proofErr w:type="spellStart"/>
+      <w:r>
+        <w:t>mukuha</w:t>
+      </w:r>
+      <w:proofErr w:type="spellEnd"/>
+      <w:r>
+        <w:t xml:space="preserve"> </w:t>
+      </w:r>
+      <w:proofErr w:type="spellStart"/>
+      <w:r>
+        <w:t>sa</w:t>
+      </w:r>
+      <w:proofErr w:type="spellEnd"/>
+      <w:r>
+        <w:t xml:space="preserve"> last message)</w:t>
+      </w:r>
+    </w:p>
+    <w:p>
+      <w:pPr>
+        <w:pStyle w:val="NoSpacing"/>
+      </w:pPr>
+      <w:r>
+        <w:t>Message</w:t>
       </w:r>
     </w:p>
     <w:p>
@@ -3555,6 +3855,23 @@
       </w:r>
       <w:proofErr w:type="spellStart"/>
       <w:r>
+        <w:t>messageId</w:t>
+      </w:r>
+      <w:proofErr w:type="spellEnd"/>
+    </w:p>
+    <w:p>
+      <w:pPr>
+        <w:pStyle w:val="NoSpacing"/>
+        <w:numPr>
+          <w:ilvl w:val="0"/>
+          <w:numId w:val="3"/>
+        </w:numPr>
+      </w:pPr>
+      <w:r>
+        <w:t xml:space="preserve">String </w:t>
+      </w:r>
+      <w:proofErr w:type="spellStart"/>
+      <w:r>
         <w:t>inboxId</w:t>
       </w:r>
       <w:proofErr w:type="spellEnd"/>
@@ -3568,7 +3885,10 @@
         </w:numPr>
       </w:pPr>
       <w:r>
-        <w:t xml:space="preserve">Profile </w:t>
+        <w:t>String</w:t>
+      </w:r>
+      <w:r>
+        <w:t xml:space="preserve"> </w:t>
       </w:r>
       <w:proofErr w:type="spellStart"/>
       <w:r>
@@ -3585,7 +3905,10 @@
         </w:numPr>
       </w:pPr>
       <w:r>
-        <w:t xml:space="preserve">Profile </w:t>
+        <w:t>String</w:t>
+      </w:r>
+      <w:r>
+        <w:t xml:space="preserve"> </w:t>
       </w:r>
       <w:proofErr w:type="spellStart"/>
       <w:r>
@@ -3602,63 +3925,11 @@
         </w:numPr>
       </w:pPr>
       <w:r>
-        <w:t xml:space="preserve">Message </w:t>
-      </w:r>
-      <w:proofErr w:type="spellStart"/>
-      <w:r>
-        <w:t>messageToDisplay</w:t>
-      </w:r>
-      <w:proofErr w:type="spellEnd"/>
-      <w:r>
-        <w:t xml:space="preserve"> – (function </w:t>
-      </w:r>
-      <w:proofErr w:type="spellStart"/>
-      <w:r>
-        <w:t>nga</w:t>
-      </w:r>
-      <w:proofErr w:type="spellEnd"/>
-      <w:r>
-        <w:t xml:space="preserve"> </w:t>
-      </w:r>
-      <w:proofErr w:type="spellStart"/>
-      <w:r>
-        <w:t>mukuha</w:t>
-      </w:r>
-      <w:proofErr w:type="spellEnd"/>
-      <w:r>
-        <w:t xml:space="preserve"> </w:t>
-      </w:r>
-      <w:proofErr w:type="spellStart"/>
-      <w:r>
-        <w:t>sa</w:t>
-      </w:r>
-      <w:proofErr w:type="spellEnd"/>
-      <w:r>
-        <w:t xml:space="preserve"> last message)</w:t>
-      </w:r>
-    </w:p>
-    <w:p>
-      <w:pPr>
-        <w:pStyle w:val="NoSpacing"/>
-      </w:pPr>
-      <w:r>
-        <w:t>Message</w:t>
-      </w:r>
-    </w:p>
-    <w:p>
-      <w:pPr>
-        <w:pStyle w:val="NoSpacing"/>
-        <w:numPr>
-          <w:ilvl w:val="0"/>
-          <w:numId w:val="3"/>
-        </w:numPr>
-      </w:pPr>
-      <w:r>
         <w:t xml:space="preserve">String </w:t>
       </w:r>
       <w:proofErr w:type="spellStart"/>
       <w:r>
-        <w:t>messageId</w:t>
+        <w:t>dateTimeSent</w:t>
       </w:r>
       <w:proofErr w:type="spellEnd"/>
     </w:p>
@@ -3675,74 +3946,6 @@
       </w:r>
       <w:proofErr w:type="spellStart"/>
       <w:r>
-        <w:t>inboxId</w:t>
-      </w:r>
-      <w:proofErr w:type="spellEnd"/>
-    </w:p>
-    <w:p>
-      <w:pPr>
-        <w:pStyle w:val="NoSpacing"/>
-        <w:numPr>
-          <w:ilvl w:val="0"/>
-          <w:numId w:val="3"/>
-        </w:numPr>
-      </w:pPr>
-      <w:r>
-        <w:t xml:space="preserve">Profile </w:t>
-      </w:r>
-      <w:proofErr w:type="spellStart"/>
-      <w:r>
-        <w:t>senderId</w:t>
-      </w:r>
-      <w:proofErr w:type="spellEnd"/>
-    </w:p>
-    <w:p>
-      <w:pPr>
-        <w:pStyle w:val="NoSpacing"/>
-        <w:numPr>
-          <w:ilvl w:val="0"/>
-          <w:numId w:val="3"/>
-        </w:numPr>
-      </w:pPr>
-      <w:r>
-        <w:t xml:space="preserve">Profile </w:t>
-      </w:r>
-      <w:proofErr w:type="spellStart"/>
-      <w:r>
-        <w:t>receiverId</w:t>
-      </w:r>
-      <w:proofErr w:type="spellEnd"/>
-    </w:p>
-    <w:p>
-      <w:pPr>
-        <w:pStyle w:val="NoSpacing"/>
-        <w:numPr>
-          <w:ilvl w:val="0"/>
-          <w:numId w:val="3"/>
-        </w:numPr>
-      </w:pPr>
-      <w:r>
-        <w:t xml:space="preserve">String </w:t>
-      </w:r>
-      <w:proofErr w:type="spellStart"/>
-      <w:r>
-        <w:t>dateTimeSent</w:t>
-      </w:r>
-      <w:proofErr w:type="spellEnd"/>
-    </w:p>
-    <w:p>
-      <w:pPr>
-        <w:pStyle w:val="NoSpacing"/>
-        <w:numPr>
-          <w:ilvl w:val="0"/>
-          <w:numId w:val="3"/>
-        </w:numPr>
-      </w:pPr>
-      <w:r>
-        <w:t xml:space="preserve">String </w:t>
-      </w:r>
-      <w:proofErr w:type="spellStart"/>
-      <w:r>
         <w:t>messageBody</w:t>
       </w:r>
       <w:proofErr w:type="spellEnd"/>
@@ -3840,6 +4043,7 @@
       <w:pPr>
         <w:pStyle w:val="NoSpacing"/>
       </w:pPr>
+      <w:bookmarkStart w:id="0" w:name="_Hlk123204291"/>
       <w:r>
         <w:t>Activity</w:t>
       </w:r>
@@ -3910,9 +4114,27 @@
       </w:pPr>
       <w:proofErr w:type="spellStart"/>
       <w:r>
+        <w:lastRenderedPageBreak/>
         <w:t>UpdateAppointment</w:t>
       </w:r>
       <w:proofErr w:type="spellEnd"/>
+    </w:p>
+    <w:bookmarkEnd w:id="0"/>
+    <w:p>
+      <w:pPr>
+        <w:pStyle w:val="NoSpacing"/>
+      </w:pPr>
+      <w:r>
+        <w:t>Request</w:t>
+      </w:r>
+    </w:p>
+    <w:p>
+      <w:pPr>
+        <w:pStyle w:val="NoSpacing"/>
+      </w:pPr>
+      <w:r>
+        <w:t>Result</w:t>
+      </w:r>
     </w:p>
     <w:p>
       <w:pPr>
@@ -3937,6 +4159,56 @@
     </w:sectPr>
   </w:body>
 </w:document>
+</file>
+
+<file path=word/endnotes.xml><?xml version="1.0" encoding="utf-8"?>
+<w:endnotes xmlns:wpc="http://schemas.microsoft.com/office/word/2010/wordprocessingCanvas" xmlns:cx="http://schemas.microsoft.com/office/drawing/2014/chartex" xmlns:cx1="http://schemas.microsoft.com/office/drawing/2015/9/8/chartex" xmlns:cx2="http://schemas.microsoft.com/office/drawing/2015/10/21/chartex" xmlns:cx3="http://schemas.microsoft.com/office/drawing/2016/5/9/chartex" xmlns:cx4="http://schemas.microsoft.com/office/drawing/2016/5/10/chartex" xmlns:cx5="http://schemas.microsoft.com/office/drawing/2016/5/11/chartex" xmlns:cx6="http://schemas.microsoft.com/office/drawing/2016/5/12/chartex" xmlns:cx7="http://schemas.microsoft.com/office/drawing/2016/5/13/chartex" xmlns:cx8="http://schemas.microsoft.com/office/drawing/2016/5/14/chartex" xmlns:mc="http://schemas.openxmlformats.org/markup-compatibility/2006" xmlns:aink="http://schemas.microsoft.com/office/drawing/2016/ink" xmlns:am3d="http://schemas.microsoft.com/office/drawing/2017/model3d" xmlns:o="urn:schemas-microsoft-com:office:office" xmlns:r="http://schemas.openxmlformats.org/officeDocument/2006/relationships" xmlns:m="http://schemas.openxmlformats.org/officeDocument/2006/math" xmlns:v="urn:schemas-microsoft-com:vml" xmlns:wp14="http://schemas.microsoft.com/office/word/2010/wordprocessingDrawing" xmlns:wp="http://schemas.openxmlformats.org/drawingml/2006/wordprocessingDrawing" xmlns:w10="urn:schemas-microsoft-com:office:word" xmlns:w="http://schemas.openxmlformats.org/wordprocessingml/2006/main" xmlns:w14="http://schemas.microsoft.com/office/word/2010/wordml" xmlns:w15="http://schemas.microsoft.com/office/word/2012/wordml" xmlns:w16cex="http://schemas.microsoft.com/office/word/2018/wordml/cex" xmlns:w16cid="http://schemas.microsoft.com/office/word/2016/wordml/cid" xmlns:w16="http://schemas.microsoft.com/office/word/2018/wordml" xmlns:w16sdtdh="http://schemas.microsoft.com/office/word/2020/wordml/sdtdatahash" xmlns:w16se="http://schemas.microsoft.com/office/word/2015/wordml/symex" xmlns:wpg="http://schemas.microsoft.com/office/word/2010/wordprocessingGroup" xmlns:wpi="http://schemas.microsoft.com/office/word/2010/wordprocessingInk" xmlns:wne="http://schemas.microsoft.com/office/word/2006/wordml" xmlns:wps="http://schemas.microsoft.com/office/word/2010/wordprocessingShape" mc:Ignorable="w14 w15 w16se w16cid w16 w16cex w16sdtdh wp14">
+  <w:endnote w:type="separator" w:id="-1">
+    <w:p>
+      <w:pPr>
+        <w:spacing w:after="0" w:line="240" w:lineRule="auto"/>
+      </w:pPr>
+      <w:r>
+        <w:separator/>
+      </w:r>
+    </w:p>
+  </w:endnote>
+  <w:endnote w:type="continuationSeparator" w:id="0">
+    <w:p>
+      <w:pPr>
+        <w:spacing w:after="0" w:line="240" w:lineRule="auto"/>
+      </w:pPr>
+      <w:r>
+        <w:continuationSeparator/>
+      </w:r>
+    </w:p>
+  </w:endnote>
+</w:endnotes>
+</file>
+
+<file path=word/footnotes.xml><?xml version="1.0" encoding="utf-8"?>
+<w:footnotes xmlns:wpc="http://schemas.microsoft.com/office/word/2010/wordprocessingCanvas" xmlns:cx="http://schemas.microsoft.com/office/drawing/2014/chartex" xmlns:cx1="http://schemas.microsoft.com/office/drawing/2015/9/8/chartex" xmlns:cx2="http://schemas.microsoft.com/office/drawing/2015/10/21/chartex" xmlns:cx3="http://schemas.microsoft.com/office/drawing/2016/5/9/chartex" xmlns:cx4="http://schemas.microsoft.com/office/drawing/2016/5/10/chartex" xmlns:cx5="http://schemas.microsoft.com/office/drawing/2016/5/11/chartex" xmlns:cx6="http://schemas.microsoft.com/office/drawing/2016/5/12/chartex" xmlns:cx7="http://schemas.microsoft.com/office/drawing/2016/5/13/chartex" xmlns:cx8="http://schemas.microsoft.com/office/drawing/2016/5/14/chartex" xmlns:mc="http://schemas.openxmlformats.org/markup-compatibility/2006" xmlns:aink="http://schemas.microsoft.com/office/drawing/2016/ink" xmlns:am3d="http://schemas.microsoft.com/office/drawing/2017/model3d" xmlns:o="urn:schemas-microsoft-com:office:office" xmlns:r="http://schemas.openxmlformats.org/officeDocument/2006/relationships" xmlns:m="http://schemas.openxmlformats.org/officeDocument/2006/math" xmlns:v="urn:schemas-microsoft-com:vml" xmlns:wp14="http://schemas.microsoft.com/office/word/2010/wordprocessingDrawing" xmlns:wp="http://schemas.openxmlformats.org/drawingml/2006/wordprocessingDrawing" xmlns:w10="urn:schemas-microsoft-com:office:word" xmlns:w="http://schemas.openxmlformats.org/wordprocessingml/2006/main" xmlns:w14="http://schemas.microsoft.com/office/word/2010/wordml" xmlns:w15="http://schemas.microsoft.com/office/word/2012/wordml" xmlns:w16cex="http://schemas.microsoft.com/office/word/2018/wordml/cex" xmlns:w16cid="http://schemas.microsoft.com/office/word/2016/wordml/cid" xmlns:w16="http://schemas.microsoft.com/office/word/2018/wordml" xmlns:w16sdtdh="http://schemas.microsoft.com/office/word/2020/wordml/sdtdatahash" xmlns:w16se="http://schemas.microsoft.com/office/word/2015/wordml/symex" xmlns:wpg="http://schemas.microsoft.com/office/word/2010/wordprocessingGroup" xmlns:wpi="http://schemas.microsoft.com/office/word/2010/wordprocessingInk" xmlns:wne="http://schemas.microsoft.com/office/word/2006/wordml" xmlns:wps="http://schemas.microsoft.com/office/word/2010/wordprocessingShape" mc:Ignorable="w14 w15 w16se w16cid w16 w16cex w16sdtdh wp14">
+  <w:footnote w:type="separator" w:id="-1">
+    <w:p>
+      <w:pPr>
+        <w:spacing w:after="0" w:line="240" w:lineRule="auto"/>
+      </w:pPr>
+      <w:r>
+        <w:separator/>
+      </w:r>
+    </w:p>
+  </w:footnote>
+  <w:footnote w:type="continuationSeparator" w:id="0">
+    <w:p>
+      <w:pPr>
+        <w:spacing w:after="0" w:line="240" w:lineRule="auto"/>
+      </w:pPr>
+      <w:r>
+        <w:continuationSeparator/>
+      </w:r>
+    </w:p>
+  </w:footnote>
+</w:footnotes>
 </file>
 
 <file path=word/numbering.xml><?xml version="1.0" encoding="utf-8"?>
@@ -4726,6 +4998,50 @@
       <w:szCs w:val="20"/>
     </w:rPr>
   </w:style>
+  <w:style w:type="paragraph" w:styleId="Header">
+    <w:name w:val="header"/>
+    <w:basedOn w:val="Normal"/>
+    <w:link w:val="HeaderChar"/>
+    <w:uiPriority w:val="99"/>
+    <w:unhideWhenUsed/>
+    <w:rsid w:val="0070261B"/>
+    <w:pPr>
+      <w:tabs>
+        <w:tab w:val="center" w:pos="4680"/>
+        <w:tab w:val="right" w:pos="9360"/>
+      </w:tabs>
+      <w:spacing w:after="0" w:line="240" w:lineRule="auto"/>
+    </w:pPr>
+  </w:style>
+  <w:style w:type="character" w:customStyle="1" w:styleId="HeaderChar">
+    <w:name w:val="Header Char"/>
+    <w:basedOn w:val="DefaultParagraphFont"/>
+    <w:link w:val="Header"/>
+    <w:uiPriority w:val="99"/>
+    <w:rsid w:val="0070261B"/>
+  </w:style>
+  <w:style w:type="paragraph" w:styleId="Footer">
+    <w:name w:val="footer"/>
+    <w:basedOn w:val="Normal"/>
+    <w:link w:val="FooterChar"/>
+    <w:uiPriority w:val="99"/>
+    <w:unhideWhenUsed/>
+    <w:rsid w:val="0070261B"/>
+    <w:pPr>
+      <w:tabs>
+        <w:tab w:val="center" w:pos="4680"/>
+        <w:tab w:val="right" w:pos="9360"/>
+      </w:tabs>
+      <w:spacing w:after="0" w:line="240" w:lineRule="auto"/>
+    </w:pPr>
+  </w:style>
+  <w:style w:type="character" w:customStyle="1" w:styleId="FooterChar">
+    <w:name w:val="Footer Char"/>
+    <w:basedOn w:val="DefaultParagraphFont"/>
+    <w:link w:val="Footer"/>
+    <w:uiPriority w:val="99"/>
+    <w:rsid w:val="0070261B"/>
+  </w:style>
 </w:styles>
 </file>
 

</xml_diff>